<commit_message>
update fixing google translate
</commit_message>
<xml_diff>
--- a/docs/studyguides/introtodataanalysis.docx
+++ b/docs/studyguides/introtodataanalysis.docx
@@ -139,7 +139,7 @@
         <w:pStyle w:val="BodyText"/>
       </w:pPr>
       <w:r>
-        <w:t xml:space="preserve">On the other hand,</w:t>
+        <w:t xml:space="preserve">Before explaining</w:t>
       </w:r>
       <w:r>
         <w:t xml:space="preserve"> </w:t>
@@ -150,6 +150,85 @@
           <w:bCs/>
         </w:rPr>
         <w:t xml:space="preserve">inferential statistics</w:t>
+      </w:r>
+      <w:r>
+        <w:t xml:space="preserve">, it is useful to establish what a</w:t>
+      </w:r>
+      <w:r>
+        <w:t xml:space="preserve"> </w:t>
+      </w:r>
+      <w:r>
+        <w:rPr>
+          <w:b/>
+          <w:bCs/>
+        </w:rPr>
+        <w:t xml:space="preserve">sample</w:t>
+      </w:r>
+      <w:r>
+        <w:t xml:space="preserve"> </w:t>
+      </w:r>
+      <w:r>
+        <w:t xml:space="preserve">and</w:t>
+      </w:r>
+      <w:r>
+        <w:t xml:space="preserve"> </w:t>
+      </w:r>
+      <w:r>
+        <w:rPr>
+          <w:b/>
+          <w:bCs/>
+        </w:rPr>
+        <w:t xml:space="preserve">population</w:t>
+      </w:r>
+      <w:r>
+        <w:t xml:space="preserve"> </w:t>
+      </w:r>
+      <w:r>
+        <w:t xml:space="preserve">is. A</w:t>
+      </w:r>
+      <w:r>
+        <w:t xml:space="preserve"> </w:t>
+      </w:r>
+      <w:r>
+        <w:rPr>
+          <w:b/>
+          <w:bCs/>
+        </w:rPr>
+        <w:t xml:space="preserve">population</w:t>
+      </w:r>
+      <w:r>
+        <w:t xml:space="preserve"> </w:t>
+      </w:r>
+      <w:r>
+        <w:t xml:space="preserve">is the totality of a group you want to study. Unfortunately, a population often contains too many individuals, so it is often inconvenient or sometimes even impossible to study every individual. Because of this, a</w:t>
+      </w:r>
+      <w:r>
+        <w:t xml:space="preserve"> </w:t>
+      </w:r>
+      <w:r>
+        <w:rPr>
+          <w:b/>
+          <w:bCs/>
+        </w:rPr>
+        <w:t xml:space="preserve">sample,</w:t>
+      </w:r>
+      <w:r>
+        <w:t xml:space="preserve"> </w:t>
+      </w:r>
+      <w:r>
+        <w:t xml:space="preserve">or a smaller subset of a population, is commonly taken for a statistical study.</w:t>
+      </w:r>
+    </w:p>
+    <w:p>
+      <w:pPr>
+        <w:pStyle w:val="BodyText"/>
+      </w:pPr>
+      <w:r>
+        <w:rPr>
+          <w:b/>
+          <w:bCs/>
+        </w:rPr>
+        <w:t xml:space="preserve">Inferential statistics</w:t>
       </w:r>
       <w:r>
         <w:t xml:space="preserve"> </w:t>
@@ -562,7 +641,7 @@
                 <m:t>{</m:t>
               </m:r>
               <m:r>
-                <m:t>40</m:t>
+                <m:t>44</m:t>
               </m:r>
               <m:r>
                 <m:rPr>
@@ -668,7 +747,7 @@
                   </m:fPr>
                   <m:num>
                     <m:r>
-                      <m:t>40</m:t>
+                      <m:t>44</m:t>
                     </m:r>
                     <m:r>
                       <m:rPr>
@@ -735,10 +814,10 @@
                   <m:rPr>
                     <m:sty m:val="p"/>
                   </m:rPr>
-                  <m:t>≈</m:t>
+                  <m:t>=</m:t>
                 </m:r>
                 <m:r>
-                  <m:t>38.4</m:t>
+                  <m:t>46</m:t>
                 </m:r>
               </m:oMath>
             </m:oMathPara>
@@ -1087,7 +1166,7 @@
                 <m:t>{</m:t>
               </m:r>
               <m:r>
-                <m:t>40</m:t>
+                <m:t>44</m:t>
               </m:r>
               <m:r>
                 <m:rPr>
@@ -1199,7 +1278,7 @@
                 <m:t>,</m:t>
               </m:r>
               <m:r>
-                <m:t>40</m:t>
+                <m:t>44</m:t>
               </m:r>
               <m:r>
                 <m:rPr>
@@ -1309,7 +1388,7 @@
               <w:t xml:space="preserve">median</w:t>
             </w:r>
             <w:r>
-              <w:t xml:space="preserve">, is 40.</w:t>
+              <w:t xml:space="preserve">, is 44.</w:t>
             </w:r>
           </w:p>
         </w:tc>
@@ -1439,7 +1518,7 @@
                 <m:t>{</m:t>
               </m:r>
               <m:r>
-                <m:t>40</m:t>
+                <m:t>44</m:t>
               </m:r>
               <m:r>
                 <m:rPr>
@@ -1542,7 +1621,7 @@
                 <m:t>,</m:t>
               </m:r>
               <m:r>
-                <m:t>40</m:t>
+                <m:t>44</m:t>
               </m:r>
               <m:r>
                 <m:rPr>
@@ -1621,7 +1700,7 @@
               <w:spacing w:after="16"/>
             </w:pPr>
             <w:r>
-              <w:t xml:space="preserve">The third element is 32, whereas the fourth element is 40. To find the median, you can sum these elements together and divide them by 2. So the</w:t>
+              <w:t xml:space="preserve">The third element is 32, whereas the fourth element is 44. To find the median, you can sum these elements together and divide them by 2. So the</w:t>
             </w:r>
             <w:r>
               <w:t xml:space="preserve"> </w:t>
@@ -1658,7 +1737,7 @@
                     <m:t>+</m:t>
                   </m:r>
                   <m:r>
-                    <m:t>40</m:t>
+                    <m:t>44</m:t>
                   </m:r>
                 </m:num>
                 <m:den>
@@ -1674,7 +1753,7 @@
                 <m:t>=</m:t>
               </m:r>
               <m:r>
-                <m:t>36</m:t>
+                <m:t>38</m:t>
               </m:r>
             </m:oMath>
             <w:r>
@@ -1950,7 +2029,7 @@
                 <m:t>{</m:t>
               </m:r>
               <m:r>
-                <m:t>40</m:t>
+                <m:t>44</m:t>
               </m:r>
               <m:r>
                 <m:rPr>
@@ -2094,7 +2173,7 @@
                     <w:pStyle w:val="Compact"/>
                   </w:pPr>
                   <w:r>
-                    <w:t xml:space="preserve">40</w:t>
+                    <w:t xml:space="preserve">44</w:t>
                   </w:r>
                 </w:p>
               </w:tc>
@@ -2283,7 +2362,7 @@
         <w:pStyle w:val="BodyText"/>
       </w:pPr>
       <w:r>
-        <w:t xml:space="preserve">There are also cases wherein</w:t>
+        <w:t xml:space="preserve">There are also cases where</w:t>
       </w:r>
       <w:r>
         <w:t xml:space="preserve"> </w:t>
@@ -2771,7 +2850,7 @@
                 <m:t>{</m:t>
               </m:r>
               <m:r>
-                <m:t>40</m:t>
+                <m:t>44</m:t>
               </m:r>
               <m:r>
                 <m:rPr>
@@ -3294,7 +3373,7 @@
                 <m:t>{</m:t>
               </m:r>
               <m:r>
-                <m:t>40</m:t>
+                <m:t>44</m:t>
               </m:r>
               <m:r>
                 <m:rPr>
@@ -3406,7 +3485,7 @@
                 <m:t>,</m:t>
               </m:r>
               <m:r>
-                <m:t>40</m:t>
+                <m:t>44</m:t>
               </m:r>
               <m:r>
                 <m:rPr>
@@ -5893,7 +5972,7 @@
         <w:t xml:space="preserve">general overview of how spread out a data set is</w:t>
       </w:r>
       <w:r>
-        <w:t xml:space="preserve">, which again can be used for quick comparisons between multiple data sets. These measures become much more important later on when you delve into</w:t>
+        <w:t xml:space="preserve">, which again can be used for quick comparisons between multiple data sets. These measures become much more important later on when you dive into</w:t>
       </w:r>
       <w:r>
         <w:t xml:space="preserve"> </w:t>
@@ -6100,7 +6179,7 @@
               </w:numPr>
             </w:pPr>
             <w:r>
-              <w:t xml:space="preserve">23 strawberry candies</w:t>
+              <w:t xml:space="preserve">23 blueberry candies</w:t>
             </w:r>
           </w:p>
           <w:p>
@@ -6980,7 +7059,7 @@
               </w:numPr>
             </w:pPr>
             <w:r>
-              <w:t xml:space="preserve">23 strawberry candies</w:t>
+              <w:t xml:space="preserve">23 blueberry candies</w:t>
             </w:r>
           </w:p>
           <w:p>
@@ -7032,20 +7111,20 @@
               <w:spacing w:after="16"/>
             </w:pPr>
             <w:r>
-              <w:t xml:space="preserve">As you can see, chocolate takes up most of the pie chart, followed by grape, strawberry, and orange.</w:t>
+              <w:t xml:space="preserve">As you can see, chocolate takes up most of the pie chart, followed by grape, blueberry, and orange.</w:t>
             </w:r>
           </w:p>
         </w:tc>
       </w:tr>
     </w:tbl>
     <w:bookmarkEnd w:id="71"/>
-    <w:bookmarkStart w:id="74" w:name="scatter-plot"/>
+    <w:bookmarkStart w:id="74" w:name="scatter-plots"/>
     <w:p>
       <w:pPr>
         <w:pStyle w:val="Heading3"/>
       </w:pPr>
       <w:r>
-        <w:t xml:space="preserve">Scatter plot</w:t>
+        <w:t xml:space="preserve">Scatter plots</w:t>
       </w:r>
     </w:p>
     <w:p>
@@ -7169,7 +7248,15 @@
               <w:spacing w:before="16"/>
             </w:pPr>
             <w:r>
-              <w:t xml:space="preserve">Cantor’s Confectionery recorded the data of candy prices, alongside each candy’s number of sales, in the table below:</w:t>
+              <w:t xml:space="preserve">Cantor’s Confectionery recorded the data of candy prices, alongside each candy’s number of sales. (This confectionery exclusively accepts a cryptocurrency named STARMASTs).</w:t>
+            </w:r>
+          </w:p>
+          <w:p>
+            <w:pPr>
+              <w:pStyle w:val="BodyText"/>
+            </w:pPr>
+            <w:r>
+              <w:t xml:space="preserve">The data is shown in the table below:</w:t>
             </w:r>
           </w:p>
           <w:tbl>
@@ -7180,17 +7267,17 @@
               <w:tblLook w:firstRow="0" w:lastRow="0" w:firstColumn="0" w:lastColumn="0" w:noHBand="0" w:noVBand="0" w:val="0000"/>
             </w:tblPr>
             <w:tblGrid>
-              <w:gridCol w:w="2640"/>
-              <w:gridCol w:w="528"/>
-              <w:gridCol w:w="528"/>
-              <w:gridCol w:w="528"/>
-              <w:gridCol w:w="528"/>
-              <w:gridCol w:w="528"/>
-              <w:gridCol w:w="528"/>
-              <w:gridCol w:w="528"/>
-              <w:gridCol w:w="528"/>
-              <w:gridCol w:w="528"/>
-              <w:gridCol w:w="528"/>
+              <w:gridCol w:w="719"/>
+              <w:gridCol w:w="719"/>
+              <w:gridCol w:w="719"/>
+              <w:gridCol w:w="719"/>
+              <w:gridCol w:w="719"/>
+              <w:gridCol w:w="719"/>
+              <w:gridCol w:w="719"/>
+              <w:gridCol w:w="719"/>
+              <w:gridCol w:w="719"/>
+              <w:gridCol w:w="719"/>
+              <w:gridCol w:w="719"/>
             </w:tblGrid>
             <w:tr>
               <w:tc>
@@ -7204,7 +7291,7 @@
                       <w:b/>
                       <w:bCs/>
                     </w:rPr>
-                    <w:t xml:space="preserve">Candy Prices (in £)</w:t>
+                    <w:t xml:space="preserve">Candy Prices (in STARMASTs)</w:t>
                   </w:r>
                 </w:p>
               </w:tc>
@@ -7472,7 +7559,7 @@
     <w:bookmarkEnd w:id="74"/>
     <w:bookmarkEnd w:id="75"/>
     <w:bookmarkEnd w:id="76"/>
-    <w:bookmarkStart w:id="95" w:name="inferential-statistics"/>
+    <w:bookmarkStart w:id="110" w:name="inferential-statistics"/>
     <w:p>
       <w:pPr>
         <w:pStyle w:val="Heading1"/>
@@ -7505,7 +7592,125 @@
         <w:t xml:space="preserve"> </w:t>
       </w:r>
       <w:r>
-        <w:t xml:space="preserve">help you to use data from a sample to test whether or not it is reasonable to believe a certain statistical characteristic is true for a whole population. (FOR CONSISTENCY, THIS PART WAS TAKEN STRAIGHT FROM THE OTHER GUIDE. NOT SURE IF I SHOULD PARAPHRASE OR ADD MORE MATERIAL LIKE EXPLAINING WHAT A P VALUE IS)</w:t>
+        <w:t xml:space="preserve">help you to use data from a sample to test whether or not it is reasonable to believe a certain statistical characteristic is true for a whole population. A hypothesis test involves two hypotheses:</w:t>
+      </w:r>
+    </w:p>
+    <w:p>
+      <w:pPr>
+        <w:numPr>
+          <w:ilvl w:val="0"/>
+          <w:numId w:val="1007"/>
+        </w:numPr>
+      </w:pPr>
+      <w:r>
+        <w:t xml:space="preserve">Null hypothesis (</w:t>
+      </w:r>
+      <m:oMath>
+        <m:sSub>
+          <m:e>
+            <m:r>
+              <m:t>H</m:t>
+            </m:r>
+          </m:e>
+          <m:sub>
+            <m:r>
+              <m:t>0</m:t>
+            </m:r>
+          </m:sub>
+        </m:sSub>
+      </m:oMath>
+      <w:r>
+        <w:t xml:space="preserve">): This hypothesis represents the</w:t>
+      </w:r>
+      <w:r>
+        <w:t xml:space="preserve"> </w:t>
+      </w:r>
+      <w:r>
+        <w:t xml:space="preserve">‘status quo’</w:t>
+      </w:r>
+      <w:r>
+        <w:t xml:space="preserve"> </w:t>
+      </w:r>
+      <w:r>
+        <w:t xml:space="preserve">or no effect. It is always a statement of equality.</w:t>
+      </w:r>
+    </w:p>
+    <w:p>
+      <w:pPr>
+        <w:numPr>
+          <w:ilvl w:val="0"/>
+          <w:numId w:val="1007"/>
+        </w:numPr>
+      </w:pPr>
+      <w:r>
+        <w:t xml:space="preserve">Alternative hypothesis (</w:t>
+      </w:r>
+      <m:oMath>
+        <m:sSub>
+          <m:e>
+            <m:r>
+              <m:t>H</m:t>
+            </m:r>
+          </m:e>
+          <m:sub>
+            <m:r>
+              <m:t>1</m:t>
+            </m:r>
+          </m:sub>
+        </m:sSub>
+      </m:oMath>
+      <w:r>
+        <w:t xml:space="preserve">): This is the hypothesis that you are trying to test. It is always a statement of inequality.</w:t>
+      </w:r>
+    </w:p>
+    <w:p>
+      <w:pPr>
+        <w:pStyle w:val="FirstParagraph"/>
+      </w:pPr>
+      <w:r>
+        <w:t xml:space="preserve">(COPIED DIRECTLY FROM HYPOTHESIS TESTING GUIDE)</w:t>
+      </w:r>
+    </w:p>
+    <w:p>
+      <w:pPr>
+        <w:pStyle w:val="BodyText"/>
+      </w:pPr>
+      <w:r>
+        <w:t xml:space="preserve">This hypothesis test will provide a</w:t>
+      </w:r>
+      <w:r>
+        <w:t xml:space="preserve"> </w:t>
+      </w:r>
+      <w:r>
+        <w:rPr>
+          <w:b/>
+          <w:bCs/>
+        </w:rPr>
+        <w:t xml:space="preserve">p-value</w:t>
+      </w:r>
+      <w:r>
+        <w:t xml:space="preserve">: the probability of obtaining a test result as extreme as the observed outcome if the null hypothesis is true. So the lower the p-value is, the more statistical evidence there is against the null hypothesis.</w:t>
+      </w:r>
+    </w:p>
+    <w:p>
+      <w:pPr>
+        <w:pStyle w:val="BodyText"/>
+      </w:pPr>
+      <w:r>
+        <w:t xml:space="preserve">Before conducting the test, you should set a</w:t>
+      </w:r>
+      <w:r>
+        <w:t xml:space="preserve"> </w:t>
+      </w:r>
+      <w:r>
+        <w:rPr>
+          <w:b/>
+          <w:bCs/>
+        </w:rPr>
+        <w:t xml:space="preserve">significance level</w:t>
+      </w:r>
+      <w:r>
+        <w:t xml:space="preserve">, which is the level of certainty you want to test your hypothesis with. A commonly used significance level is 5% or 0.05. In the case of a 5% significance level, if you conduct a hypothesis test with under a 5% chance of obtaining the outcome if the null hypothesis is true, then you would consider it sufficient evidence to reject the null hypothesis.</w:t>
       </w:r>
     </w:p>
     <w:tbl>
@@ -7611,12 +7816,106 @@
               <w:spacing w:before="16"/>
             </w:pPr>
             <w:r>
-              <w:t xml:space="preserve">Cantor’s Confectionery has a candy machine that is supposed to produce 20 candies per bag. An employee suspects that the machine might be putting significantly more or less candies per bag than originally intended.</w:t>
-            </w:r>
-          </w:p>
-          <w:p>
-            <w:pPr>
-              <w:pStyle w:val="BodyText"/>
+              <w:t xml:space="preserve">Cantor’s Confectionery has a candy machine that is supposed to produce 20 candies per bag. An employee suspects that the machine might be putting significantly more or less candies per bag than originally intended. With</w:t>
+            </w:r>
+            <w:r>
+              <w:t xml:space="preserve"> </w:t>
+            </w:r>
+            <m:oMath>
+              <m:r>
+                <m:t>μ</m:t>
+              </m:r>
+            </m:oMath>
+            <w:r>
+              <w:t xml:space="preserve"> </w:t>
+            </w:r>
+            <w:r>
+              <w:t xml:space="preserve">representing the population mean of candies per bag,</w:t>
+            </w:r>
+          </w:p>
+          <w:p>
+            <w:pPr>
+              <w:numPr>
+                <w:ilvl w:val="0"/>
+                <w:numId w:val="1008"/>
+              </w:numPr>
+            </w:pPr>
+            <m:oMath>
+              <m:sSub>
+                <m:e>
+                  <m:r>
+                    <m:t>H</m:t>
+                  </m:r>
+                </m:e>
+                <m:sub>
+                  <m:r>
+                    <m:t>0</m:t>
+                  </m:r>
+                </m:sub>
+              </m:sSub>
+              <m:r>
+                <m:rPr>
+                  <m:sty m:val="p"/>
+                </m:rPr>
+                <m:t>:</m:t>
+              </m:r>
+              <m:r>
+                <m:t>μ</m:t>
+              </m:r>
+              <m:r>
+                <m:rPr>
+                  <m:sty m:val="p"/>
+                </m:rPr>
+                <m:t>=</m:t>
+              </m:r>
+              <m:r>
+                <m:t>20</m:t>
+              </m:r>
+            </m:oMath>
+          </w:p>
+          <w:p>
+            <w:pPr>
+              <w:numPr>
+                <w:ilvl w:val="0"/>
+                <w:numId w:val="1008"/>
+              </w:numPr>
+            </w:pPr>
+            <m:oMath>
+              <m:sSub>
+                <m:e>
+                  <m:r>
+                    <m:t>H</m:t>
+                  </m:r>
+                </m:e>
+                <m:sub>
+                  <m:r>
+                    <m:t>1</m:t>
+                  </m:r>
+                </m:sub>
+              </m:sSub>
+              <m:r>
+                <m:rPr>
+                  <m:sty m:val="p"/>
+                </m:rPr>
+                <m:t>:</m:t>
+              </m:r>
+              <m:r>
+                <m:t>μ</m:t>
+              </m:r>
+              <m:r>
+                <m:rPr>
+                  <m:sty m:val="p"/>
+                </m:rPr>
+                <m:t>≠</m:t>
+              </m:r>
+              <m:r>
+                <m:t>20</m:t>
+              </m:r>
+            </m:oMath>
+          </w:p>
+          <w:p>
+            <w:pPr>
+              <w:pStyle w:val="FirstParagraph"/>
             </w:pPr>
             <w:r>
               <w:t xml:space="preserve">To test if the machine is working as it should be, the employee uses a two-tailed t-test with a significance level of 5%. The employee then compares the data set of candies per bag with a mean of 20 and obtains a high p-value &gt; 0.05.</w:t>
@@ -7747,12 +8046,174 @@
               <w:spacing w:before="16"/>
             </w:pPr>
             <w:r>
-              <w:t xml:space="preserve">Cantor’s Confectionery has conducted a marketing campaign and wants to test whether their sales have significantly increased after the marketing campaign.</w:t>
-            </w:r>
-          </w:p>
-          <w:p>
-            <w:pPr>
-              <w:pStyle w:val="BodyText"/>
+              <w:t xml:space="preserve">Cantor’s Confectionery has conducted a marketing campaign and wants to test whether their sales have significantly increased after the marketing campaign. Let</w:t>
+            </w:r>
+            <w:r>
+              <w:t xml:space="preserve"> </w:t>
+            </w:r>
+            <m:oMath>
+              <m:sSub>
+                <m:e>
+                  <m:r>
+                    <m:t>μ</m:t>
+                  </m:r>
+                </m:e>
+                <m:sub>
+                  <m:r>
+                    <m:t>1</m:t>
+                  </m:r>
+                </m:sub>
+              </m:sSub>
+            </m:oMath>
+            <w:r>
+              <w:t xml:space="preserve"> </w:t>
+            </w:r>
+            <w:r>
+              <w:t xml:space="preserve">be the population mean of sales before the marketing campaign, and</w:t>
+            </w:r>
+            <w:r>
+              <w:t xml:space="preserve"> </w:t>
+            </w:r>
+            <m:oMath>
+              <m:sSub>
+                <m:e>
+                  <m:r>
+                    <m:t>μ</m:t>
+                  </m:r>
+                </m:e>
+                <m:sub>
+                  <m:r>
+                    <m:t>2</m:t>
+                  </m:r>
+                </m:sub>
+              </m:sSub>
+            </m:oMath>
+            <w:r>
+              <w:t xml:space="preserve"> </w:t>
+            </w:r>
+            <w:r>
+              <w:t xml:space="preserve">be the population mean of sales after the marketing campaign.</w:t>
+            </w:r>
+          </w:p>
+          <w:p>
+            <w:pPr>
+              <w:numPr>
+                <w:ilvl w:val="0"/>
+                <w:numId w:val="1009"/>
+              </w:numPr>
+            </w:pPr>
+            <m:oMath>
+              <m:sSub>
+                <m:e>
+                  <m:r>
+                    <m:t>H</m:t>
+                  </m:r>
+                </m:e>
+                <m:sub>
+                  <m:r>
+                    <m:t>0</m:t>
+                  </m:r>
+                </m:sub>
+              </m:sSub>
+              <m:r>
+                <m:rPr>
+                  <m:sty m:val="p"/>
+                </m:rPr>
+                <m:t>:</m:t>
+              </m:r>
+              <m:sSub>
+                <m:e>
+                  <m:r>
+                    <m:t>μ</m:t>
+                  </m:r>
+                </m:e>
+                <m:sub>
+                  <m:r>
+                    <m:t>1</m:t>
+                  </m:r>
+                </m:sub>
+              </m:sSub>
+              <m:r>
+                <m:rPr>
+                  <m:sty m:val="p"/>
+                </m:rPr>
+                <m:t>=</m:t>
+              </m:r>
+              <m:sSub>
+                <m:e>
+                  <m:r>
+                    <m:t>μ</m:t>
+                  </m:r>
+                </m:e>
+                <m:sub>
+                  <m:r>
+                    <m:t>2</m:t>
+                  </m:r>
+                </m:sub>
+              </m:sSub>
+            </m:oMath>
+          </w:p>
+          <w:p>
+            <w:pPr>
+              <w:numPr>
+                <w:ilvl w:val="0"/>
+                <w:numId w:val="1009"/>
+              </w:numPr>
+            </w:pPr>
+            <m:oMath>
+              <m:sSub>
+                <m:e>
+                  <m:r>
+                    <m:t>H</m:t>
+                  </m:r>
+                </m:e>
+                <m:sub>
+                  <m:r>
+                    <m:t>1</m:t>
+                  </m:r>
+                </m:sub>
+              </m:sSub>
+              <m:r>
+                <m:rPr>
+                  <m:sty m:val="p"/>
+                </m:rPr>
+                <m:t>:</m:t>
+              </m:r>
+              <m:sSub>
+                <m:e>
+                  <m:r>
+                    <m:t>μ</m:t>
+                  </m:r>
+                </m:e>
+                <m:sub>
+                  <m:r>
+                    <m:t>1</m:t>
+                  </m:r>
+                </m:sub>
+              </m:sSub>
+              <m:r>
+                <m:rPr>
+                  <m:sty m:val="p"/>
+                </m:rPr>
+                <m:t>&lt;</m:t>
+              </m:r>
+              <m:sSub>
+                <m:e>
+                  <m:r>
+                    <m:t>μ</m:t>
+                  </m:r>
+                </m:e>
+                <m:sub>
+                  <m:r>
+                    <m:t>2</m:t>
+                  </m:r>
+                </m:sub>
+              </m:sSub>
+            </m:oMath>
+          </w:p>
+          <w:p>
+            <w:pPr>
+              <w:pStyle w:val="FirstParagraph"/>
             </w:pPr>
             <w:r>
               <w:t xml:space="preserve">To test this, they conducted a two-tailed two-sample t-test, with a significance level of 5%, between the sales data set before their campaign versus the sales data set after their campaign. From this test, they obtained a low p-value &lt; 0.05.</w:t>
@@ -7792,31 +8253,37 @@
       </w:hyperlink>
     </w:p>
     <w:bookmarkEnd w:id="82"/>
-    <w:bookmarkStart w:id="85" w:name="correlation-test-and-regression"/>
+    <w:bookmarkStart w:id="90" w:name="X9bd610d50f58bd05c3ec476c3545cc3cada0701"/>
     <w:p>
       <w:pPr>
         <w:pStyle w:val="Heading2"/>
       </w:pPr>
       <w:r>
-        <w:t xml:space="preserve">Correlation test and regression</w:t>
+        <w:t xml:space="preserve">Correlation tests and regression analysis</w:t>
       </w:r>
     </w:p>
     <w:p>
       <w:pPr>
         <w:pStyle w:val="FirstParagraph"/>
       </w:pPr>
+      <w:r>
+        <w:t xml:space="preserve">A</w:t>
+      </w:r>
+      <w:r>
+        <w:t xml:space="preserve"> </w:t>
+      </w:r>
       <w:r>
         <w:rPr>
           <w:b/>
           <w:bCs/>
         </w:rPr>
-        <w:t xml:space="preserve">Correlation tests</w:t>
+        <w:t xml:space="preserve">correlation test</w:t>
       </w:r>
       <w:r>
         <w:t xml:space="preserve"> </w:t>
       </w:r>
       <w:r>
-        <w:t xml:space="preserve">and</w:t>
+        <w:t xml:space="preserve">is a type of hypothesis test that determines whether the relationship between two or more variables is statistically significant. In testing for a linear relationship between two variables, the</w:t>
       </w:r>
       <w:r>
         <w:t xml:space="preserve"> </w:t>
@@ -7826,13 +8293,518 @@
           <w:b/>
           <w:bCs/>
         </w:rPr>
-        <w:t xml:space="preserve">regression</w:t>
+        <w:t xml:space="preserve">Pearson correlation coefficient</w:t>
       </w:r>
       <w:r>
         <w:t xml:space="preserve"> </w:t>
       </w:r>
       <w:r>
-        <w:t xml:space="preserve">are statistical methods used to test and estimate the relationship between a dependent variable and one or more independent variables.</w:t>
+        <w:t xml:space="preserve">(often denoted by</w:t>
+      </w:r>
+      <w:r>
+        <w:t xml:space="preserve"> </w:t>
+      </w:r>
+      <m:oMath>
+        <m:r>
+          <m:t>r</m:t>
+        </m:r>
+      </m:oMath>
+      <w:r>
+        <w:t xml:space="preserve">) is often used.</w:t>
+      </w:r>
+    </w:p>
+    <w:p>
+      <w:pPr>
+        <w:pStyle w:val="BodyText"/>
+      </w:pPr>
+      <w:r>
+        <w:t xml:space="preserve">The value of this coefficient, which ranges from -1 to 1, indicates the strength and direction of the relationship between the variables. There are two possible directions for the relationship:</w:t>
+      </w:r>
+    </w:p>
+    <w:p>
+      <w:pPr>
+        <w:numPr>
+          <w:ilvl w:val="0"/>
+          <w:numId w:val="1010"/>
+        </w:numPr>
+      </w:pPr>
+      <w:r>
+        <w:t xml:space="preserve">Positive: when the value of one variable increases, the value of the other variable increases.</w:t>
+      </w:r>
+    </w:p>
+    <w:p>
+      <w:pPr>
+        <w:numPr>
+          <w:ilvl w:val="0"/>
+          <w:numId w:val="1010"/>
+        </w:numPr>
+      </w:pPr>
+      <w:r>
+        <w:t xml:space="preserve">Negative: when the value of one variable increases, the value of the other variable decreases.</w:t>
+      </w:r>
+    </w:p>
+    <w:p>
+      <w:pPr>
+        <w:pStyle w:val="FirstParagraph"/>
+      </w:pPr>
+      <w:r>
+        <w:t xml:space="preserve">While there are some gray areas, the value of the Pearson correlation coefficient is approximately interpreted in this way:</w:t>
+      </w:r>
+    </w:p>
+    <w:tbl>
+      <w:tblPr>
+        <w:tblStyle w:val="Table"/>
+        <w:tblW w:type="auto" w:w="0"/>
+        <w:tblLook w:firstRow="1" w:lastRow="0" w:firstColumn="0" w:lastColumn="0" w:noHBand="0" w:noVBand="0" w:val="0020"/>
+      </w:tblPr>
+      <w:tblGrid>
+        <w:gridCol w:w="3960"/>
+        <w:gridCol w:w="3960"/>
+      </w:tblGrid>
+      <w:tr>
+        <w:trPr>
+          <w:tblHeader w:val="on"/>
+        </w:trPr>
+        <w:tc>
+          <w:tcPr/>
+          <w:p>
+            <w:pPr>
+              <w:pStyle w:val="Compact"/>
+            </w:pPr>
+            <w:r>
+              <w:t xml:space="preserve">Value</w:t>
+            </w:r>
+          </w:p>
+        </w:tc>
+        <w:tc>
+          <w:tcPr/>
+          <w:p>
+            <w:pPr>
+              <w:pStyle w:val="Compact"/>
+            </w:pPr>
+            <w:r>
+              <w:t xml:space="preserve">Interpretation</w:t>
+            </w:r>
+          </w:p>
+        </w:tc>
+      </w:tr>
+      <w:tr>
+        <w:tc>
+          <w:tcPr/>
+          <w:p>
+            <w:pPr>
+              <w:pStyle w:val="Compact"/>
+            </w:pPr>
+            <w:r>
+              <w:t xml:space="preserve">0.80 to 1.00</w:t>
+            </w:r>
+          </w:p>
+        </w:tc>
+        <w:tc>
+          <w:tcPr/>
+          <w:p>
+            <w:pPr>
+              <w:pStyle w:val="Compact"/>
+            </w:pPr>
+            <w:r>
+              <w:t xml:space="preserve">Very strong positive correlation</w:t>
+            </w:r>
+          </w:p>
+        </w:tc>
+      </w:tr>
+      <w:tr>
+        <w:tc>
+          <w:tcPr/>
+          <w:p>
+            <w:pPr>
+              <w:pStyle w:val="Compact"/>
+            </w:pPr>
+            <w:r>
+              <w:t xml:space="preserve">0.60 to 0.79</w:t>
+            </w:r>
+          </w:p>
+        </w:tc>
+        <w:tc>
+          <w:tcPr/>
+          <w:p>
+            <w:pPr>
+              <w:pStyle w:val="Compact"/>
+            </w:pPr>
+            <w:r>
+              <w:t xml:space="preserve">Strong positive correlation</w:t>
+            </w:r>
+          </w:p>
+        </w:tc>
+      </w:tr>
+      <w:tr>
+        <w:tc>
+          <w:tcPr/>
+          <w:p>
+            <w:pPr>
+              <w:pStyle w:val="Compact"/>
+            </w:pPr>
+            <w:r>
+              <w:t xml:space="preserve">0.40 to 0.59</w:t>
+            </w:r>
+          </w:p>
+        </w:tc>
+        <w:tc>
+          <w:tcPr/>
+          <w:p>
+            <w:pPr>
+              <w:pStyle w:val="Compact"/>
+            </w:pPr>
+            <w:r>
+              <w:t xml:space="preserve">Moderate positive correlation</w:t>
+            </w:r>
+          </w:p>
+        </w:tc>
+      </w:tr>
+      <w:tr>
+        <w:tc>
+          <w:tcPr/>
+          <w:p>
+            <w:pPr>
+              <w:pStyle w:val="Compact"/>
+            </w:pPr>
+            <w:r>
+              <w:t xml:space="preserve">0.20 to 0.39</w:t>
+            </w:r>
+          </w:p>
+        </w:tc>
+        <w:tc>
+          <w:tcPr/>
+          <w:p>
+            <w:pPr>
+              <w:pStyle w:val="Compact"/>
+            </w:pPr>
+            <w:r>
+              <w:t xml:space="preserve">Weak positive correlation</w:t>
+            </w:r>
+          </w:p>
+        </w:tc>
+      </w:tr>
+      <w:tr>
+        <w:tc>
+          <w:tcPr/>
+          <w:p>
+            <w:pPr>
+              <w:pStyle w:val="Compact"/>
+            </w:pPr>
+            <w:r>
+              <w:t xml:space="preserve">0.00 to 0.19</w:t>
+            </w:r>
+          </w:p>
+        </w:tc>
+        <w:tc>
+          <w:tcPr/>
+          <w:p>
+            <w:pPr>
+              <w:pStyle w:val="Compact"/>
+            </w:pPr>
+            <w:r>
+              <w:t xml:space="preserve">Very weak positive correlation</w:t>
+            </w:r>
+          </w:p>
+        </w:tc>
+      </w:tr>
+      <w:tr>
+        <w:tc>
+          <w:tcPr/>
+          <w:p>
+            <w:pPr>
+              <w:pStyle w:val="Compact"/>
+            </w:pPr>
+            <w:r>
+              <w:t xml:space="preserve">-0.19 to 0.00</w:t>
+            </w:r>
+          </w:p>
+        </w:tc>
+        <w:tc>
+          <w:tcPr/>
+          <w:p>
+            <w:pPr>
+              <w:pStyle w:val="Compact"/>
+            </w:pPr>
+            <w:r>
+              <w:t xml:space="preserve">Very weak negative correlation</w:t>
+            </w:r>
+          </w:p>
+        </w:tc>
+      </w:tr>
+      <w:tr>
+        <w:tc>
+          <w:tcPr/>
+          <w:p>
+            <w:pPr>
+              <w:pStyle w:val="Compact"/>
+            </w:pPr>
+            <w:r>
+              <w:t xml:space="preserve">-0.39 to -0.20</w:t>
+            </w:r>
+          </w:p>
+        </w:tc>
+        <w:tc>
+          <w:tcPr/>
+          <w:p>
+            <w:pPr>
+              <w:pStyle w:val="Compact"/>
+            </w:pPr>
+            <w:r>
+              <w:t xml:space="preserve">Weak negative correlation</w:t>
+            </w:r>
+          </w:p>
+        </w:tc>
+      </w:tr>
+      <w:tr>
+        <w:tc>
+          <w:tcPr/>
+          <w:p>
+            <w:pPr>
+              <w:pStyle w:val="Compact"/>
+            </w:pPr>
+            <w:r>
+              <w:t xml:space="preserve">-0.59 to -0.40</w:t>
+            </w:r>
+          </w:p>
+        </w:tc>
+        <w:tc>
+          <w:tcPr/>
+          <w:p>
+            <w:pPr>
+              <w:pStyle w:val="Compact"/>
+            </w:pPr>
+            <w:r>
+              <w:t xml:space="preserve">Moderate negative correlation</w:t>
+            </w:r>
+          </w:p>
+        </w:tc>
+      </w:tr>
+      <w:tr>
+        <w:tc>
+          <w:tcPr/>
+          <w:p>
+            <w:pPr>
+              <w:pStyle w:val="Compact"/>
+            </w:pPr>
+            <w:r>
+              <w:t xml:space="preserve">-0.79 to -0.60</w:t>
+            </w:r>
+          </w:p>
+        </w:tc>
+        <w:tc>
+          <w:tcPr/>
+          <w:p>
+            <w:pPr>
+              <w:pStyle w:val="Compact"/>
+            </w:pPr>
+            <w:r>
+              <w:t xml:space="preserve">Strong negative correlation</w:t>
+            </w:r>
+          </w:p>
+        </w:tc>
+      </w:tr>
+      <w:tr>
+        <w:tc>
+          <w:tcPr/>
+          <w:p>
+            <w:pPr>
+              <w:pStyle w:val="Compact"/>
+            </w:pPr>
+            <w:r>
+              <w:t xml:space="preserve">-0.80 to -1.00</w:t>
+            </w:r>
+          </w:p>
+        </w:tc>
+        <w:tc>
+          <w:tcPr/>
+          <w:p>
+            <w:pPr>
+              <w:pStyle w:val="Compact"/>
+            </w:pPr>
+            <w:r>
+              <w:t xml:space="preserve">Very strong negative correlation</w:t>
+            </w:r>
+          </w:p>
+        </w:tc>
+      </w:tr>
+    </w:tbl>
+    <w:p>
+      <w:pPr>
+        <w:pStyle w:val="BodyText"/>
+      </w:pPr>
+      <w:r>
+        <w:t xml:space="preserve">On the other hand,</w:t>
+      </w:r>
+      <w:r>
+        <w:t xml:space="preserve"> </w:t>
+      </w:r>
+      <w:r>
+        <w:rPr>
+          <w:b/>
+          <w:bCs/>
+        </w:rPr>
+        <w:t xml:space="preserve">regression analysis</w:t>
+      </w:r>
+      <w:r>
+        <w:t xml:space="preserve"> </w:t>
+      </w:r>
+      <w:r>
+        <w:t xml:space="preserve">uses a function to model the relationship between two or more variables. This would involve a</w:t>
+      </w:r>
+      <w:r>
+        <w:t xml:space="preserve"> </w:t>
+      </w:r>
+      <w:r>
+        <w:rPr>
+          <w:b/>
+          <w:bCs/>
+        </w:rPr>
+        <w:t xml:space="preserve">dependent variable</w:t>
+      </w:r>
+      <w:r>
+        <w:t xml:space="preserve"> </w:t>
+      </w:r>
+      <w:r>
+        <w:t xml:space="preserve">and one or more</w:t>
+      </w:r>
+      <w:r>
+        <w:t xml:space="preserve"> </w:t>
+      </w:r>
+      <w:r>
+        <w:rPr>
+          <w:b/>
+          <w:bCs/>
+        </w:rPr>
+        <w:t xml:space="preserve">independent variables</w:t>
+      </w:r>
+      <w:r>
+        <w:t xml:space="preserve">. To provide some reasoning for the naming, the dependent variable is the output of the regression function, so it is dependent on the values of any independent variables that are input into the function. So a</w:t>
+      </w:r>
+      <w:r>
+        <w:t xml:space="preserve"> </w:t>
+      </w:r>
+      <w:r>
+        <w:rPr>
+          <w:b/>
+          <w:bCs/>
+        </w:rPr>
+        <w:t xml:space="preserve">regression model</w:t>
+      </w:r>
+      <w:r>
+        <w:t xml:space="preserve"> </w:t>
+      </w:r>
+      <w:r>
+        <w:t xml:space="preserve">would allow you to predict the value of the dependent variable based on the value of the independent variable(s).</w:t>
+      </w:r>
+    </w:p>
+    <w:p>
+      <w:pPr>
+        <w:pStyle w:val="BodyText"/>
+      </w:pPr>
+      <w:r>
+        <w:t xml:space="preserve">Regression analysis sometimes, but not always, deals with the linear relationship between two variables (one dependent variable and one independent variable). This would be known as</w:t>
+      </w:r>
+      <w:r>
+        <w:t xml:space="preserve"> </w:t>
+      </w:r>
+      <w:r>
+        <w:rPr>
+          <w:b/>
+          <w:bCs/>
+        </w:rPr>
+        <w:t xml:space="preserve">simple linear regression</w:t>
+      </w:r>
+      <w:r>
+        <w:t xml:space="preserve">, where the relationship is modeled as a linear function in the form of</w:t>
+      </w:r>
+      <w:r>
+        <w:t xml:space="preserve"> </w:t>
+      </w:r>
+      <m:oMath>
+        <m:r>
+          <m:t>y</m:t>
+        </m:r>
+        <m:r>
+          <m:rPr>
+            <m:sty m:val="p"/>
+          </m:rPr>
+          <m:t>=</m:t>
+        </m:r>
+        <m:r>
+          <m:t>m</m:t>
+        </m:r>
+        <m:r>
+          <m:t>x</m:t>
+        </m:r>
+        <m:r>
+          <m:rPr>
+            <m:sty m:val="p"/>
+          </m:rPr>
+          <m:t>+</m:t>
+        </m:r>
+        <m:r>
+          <m:t>b</m:t>
+        </m:r>
+      </m:oMath>
+      <w:r>
+        <w:t xml:space="preserve">. The</w:t>
+      </w:r>
+      <w:r>
+        <w:t xml:space="preserve"> </w:t>
+      </w:r>
+      <w:r>
+        <w:rPr>
+          <w:b/>
+          <w:bCs/>
+        </w:rPr>
+        <w:t xml:space="preserve">coefficient of determination</w:t>
+      </w:r>
+      <w:r>
+        <w:t xml:space="preserve"> </w:t>
+      </w:r>
+      <w:r>
+        <w:t xml:space="preserve">(</w:t>
+      </w:r>
+      <m:oMath>
+        <m:sSup>
+          <m:e>
+            <m:r>
+              <m:t>R</m:t>
+            </m:r>
+          </m:e>
+          <m:sup>
+            <m:r>
+              <m:t>2</m:t>
+            </m:r>
+          </m:sup>
+        </m:sSup>
+      </m:oMath>
+      <w:r>
+        <w:t xml:space="preserve"> </w:t>
+      </w:r>
+      <w:r>
+        <w:t xml:space="preserve">or</w:t>
+      </w:r>
+      <w:r>
+        <w:t xml:space="preserve"> </w:t>
+      </w:r>
+      <m:oMath>
+        <m:sSup>
+          <m:e>
+            <m:r>
+              <m:t>r</m:t>
+            </m:r>
+          </m:e>
+          <m:sup>
+            <m:r>
+              <m:t>2</m:t>
+            </m:r>
+          </m:sup>
+        </m:sSup>
+      </m:oMath>
+      <w:r>
+        <w:t xml:space="preserve">) indicates how well the model’s independent variable explains the dependent variable, and the value of this ranges from 0 to 1. In simple linear regression specifically, the coefficient of determination is the squared value of the Pearson correlation coefficient.</w:t>
       </w:r>
     </w:p>
     <w:tbl>
@@ -7938,7 +8910,7 @@
               <w:spacing w:before="16"/>
             </w:pPr>
             <w:r>
-              <w:t xml:space="preserve">An employee from Cantor’s Confectionery wishes to test if there is a statistically significant linear relationship between candy prices (independent variable) and number of sales (dependent variable), using the same data as Example 13. They decide to use linear regression for this purpose. This can be visualized below as a line of best fit overlaid on the scatter plot:</w:t>
+              <w:t xml:space="preserve">An employee from Cantor’s Confectionery wishes to test if there is a statistically significant linear relationship between candy prices (independent variable) and number of sales (dependent variable), using the same data as Example 13. They decide to use simple linear regression for this purpose. This can be visualized below as a line of best fit overlaid on the scatter plot:</w:t>
             </w:r>
           </w:p>
           <w:p>
@@ -7953,22 +8925,120 @@
             <w:pPr>
               <w:pStyle w:val="BodyText"/>
             </w:pPr>
+            <w:r>
+              <w:t xml:space="preserve">This can be modeled as the linear function</w:t>
+            </w:r>
+            <w:r>
+              <w:t xml:space="preserve"> </w:t>
+            </w:r>
+            <m:oMath>
+              <m:r>
+                <m:rPr>
+                  <m:nor/>
+                  <m:sty m:val="p"/>
+                </m:rPr>
+                <m:t>sales</m:t>
+              </m:r>
+              <m:r>
+                <m:rPr>
+                  <m:sty m:val="p"/>
+                </m:rPr>
+                <m:t>=</m:t>
+              </m:r>
+              <m:r>
+                <m:rPr>
+                  <m:sty m:val="p"/>
+                </m:rPr>
+                <m:t>−</m:t>
+              </m:r>
+              <m:r>
+                <m:t>80.35</m:t>
+              </m:r>
+              <m:d>
+                <m:dPr>
+                  <m:begChr m:val="("/>
+                  <m:sepChr m:val=""/>
+                  <m:endChr m:val=")"/>
+                  <m:grow/>
+                </m:dPr>
+                <m:e>
+                  <m:r>
+                    <m:rPr>
+                      <m:nor/>
+                      <m:sty m:val="p"/>
+                    </m:rPr>
+                    <m:t>price</m:t>
+                  </m:r>
+                </m:e>
+              </m:d>
+              <m:r>
+                <m:rPr>
+                  <m:sty m:val="p"/>
+                </m:rPr>
+                <m:t>+</m:t>
+              </m:r>
+              <m:r>
+                <m:t>459.84</m:t>
+              </m:r>
+            </m:oMath>
+            <w:r>
+              <w:t xml:space="preserve">. The model’s coefficient of determination is 0.8319, indicating that the price explains the number of sales well.</w:t>
+            </w:r>
+          </w:p>
+          <w:p>
+            <w:pPr>
+              <w:pStyle w:val="BodyText"/>
+            </w:pPr>
             <w:pPr>
               <w:spacing w:after="16"/>
             </w:pPr>
             <w:r>
-              <w:t xml:space="preserve">A Pearson correlation test indicated that the Pearson correlation coefficient (often known as</w:t>
+              <w:t xml:space="preserve">A Pearson correlation test indicated that the Pearson correlation coefficient is approximately -0.9121. This indicates a very strong negative relationship between the two variables. You can notice, also, that the coefficient of determination is the squared value of the Pearson correlation coefficient, as</w:t>
             </w:r>
             <w:r>
               <w:t xml:space="preserve"> </w:t>
             </w:r>
             <m:oMath>
-              <m:r>
-                <m:t>r</m:t>
+              <m:sSup>
+                <m:e>
+                  <m:d>
+                    <m:dPr>
+                      <m:begChr m:val="("/>
+                      <m:sepChr m:val=""/>
+                      <m:endChr m:val=")"/>
+                      <m:grow/>
+                    </m:dPr>
+                    <m:e>
+                      <m:r>
+                        <m:rPr>
+                          <m:sty m:val="p"/>
+                        </m:rPr>
+                        <m:t>−</m:t>
+                      </m:r>
+                      <m:r>
+                        <m:t>0.9121</m:t>
+                      </m:r>
+                    </m:e>
+                  </m:d>
+                </m:e>
+                <m:sup>
+                  <m:r>
+                    <m:t>2</m:t>
+                  </m:r>
+                </m:sup>
+              </m:sSup>
+              <m:r>
+                <m:rPr>
+                  <m:sty m:val="p"/>
+                </m:rPr>
+                <m:t>≈</m:t>
+              </m:r>
+              <m:r>
+                <m:t>0.8319</m:t>
               </m:r>
             </m:oMath>
             <w:r>
-              <w:t xml:space="preserve">) is approximately -0.91. This indicates a very strong negative relationship between the two variables.</w:t>
+              <w:t xml:space="preserve">.</w:t>
             </w:r>
           </w:p>
         </w:tc>
@@ -7979,11 +9049,270 @@
         <w:pStyle w:val="BodyText"/>
       </w:pPr>
       <w:r>
-        <w:t xml:space="preserve">For more information on hypothesis testing, please read [Guide: Introduction to regression.]</w:t>
+        <w:t xml:space="preserve"> </w:t>
       </w:r>
     </w:p>
-    <w:bookmarkEnd w:id="85"/>
-    <w:bookmarkStart w:id="94" w:name="confidence-interval"/>
+    <w:tbl>
+      <w:tblPr>
+        <w:tblStyle w:val="Table"/>
+        <w:tblLook w:firstRow="0" w:lastRow="0" w:firstColumn="0" w:lastColumn="0" w:noHBand="0" w:noVBand="0" w:val="0000"/>
+        <w:tblBorders>
+          <w:top w:val="single" w:sz="4" w:space="0" w:color="00A047"/>
+          <w:left w:val="single" w:sz="24" w:space="0" w:color="00A047"/>
+          <w:bottom w:val="single" w:sz="4" w:space="0" w:color="00A047"/>
+          <w:right w:val="single" w:sz="4" w:space="0" w:color="00A047"/>
+        </w:tblBorders>
+        <w:tblCellMar>
+          <w:left w:w="144" w:type="dxa"/>
+          <w:right w:w="144" w:type="dxa"/>
+        </w:tblCellMar>
+        <w:tblLook w:firstRow="0" w:lastRow="0" w:firstColumn="0" w:lastColumn="0" w:noHBand="0" w:noVBand="0" w:val="0000"/>
+      </w:tblPr>
+      <w:tr>
+        <w:trPr>
+          <w:cantSplit/>
+        </w:trPr>
+        <w:tc>
+          <w:tcPr>
+            <w:shd w:color="auto" w:fill="ccf1e3" w:val="clear"/>
+            <w:tcMar>
+              <w:top w:w="92" w:type="dxa"/>
+              <w:bottom w:w="92" w:type="dxa"/>
+            </w:tcMar>
+          </w:tcPr>
+          <w:p>
+            <w:pPr>
+              <w:pStyle w:val="BodyText"/>
+            </w:pPr>
+            <w:pPr>
+              <w:spacing w:before="0" w:after="0"/>
+              <w:textAlignment w:val="center"/>
+            </w:pPr>
+            <w:r>
+              <w:drawing>
+                <wp:inline>
+                  <wp:extent cx="152400" cy="152400"/>
+                  <wp:effectExtent b="0" l="0" r="0" t="0"/>
+                  <wp:docPr descr="" title="" id="86" name="Picture"/>
+                  <a:graphic>
+                    <a:graphicData uri="http://schemas.openxmlformats.org/drawingml/2006/picture">
+                      <pic:pic>
+                        <pic:nvPicPr>
+                          <pic:cNvPr descr="/Applications/quarto/share/formats/docx/tip.png" id="87" name="Picture"/>
+                          <pic:cNvPicPr>
+                            <a:picLocks noChangeArrowheads="1" noChangeAspect="1"/>
+                          </pic:cNvPicPr>
+                        </pic:nvPicPr>
+                        <pic:blipFill>
+                          <a:blip r:embed="rId85"/>
+                          <a:stretch>
+                            <a:fillRect/>
+                          </a:stretch>
+                        </pic:blipFill>
+                        <pic:spPr bwMode="auto">
+                          <a:xfrm>
+                            <a:off x="0" y="0"/>
+                            <a:ext cx="152400" cy="152400"/>
+                          </a:xfrm>
+                          <a:prstGeom prst="rect">
+                            <a:avLst/>
+                          </a:prstGeom>
+                          <a:noFill/>
+                          <a:ln w="9525">
+                            <a:noFill/>
+                            <a:headEnd/>
+                            <a:tailEnd/>
+                          </a:ln>
+                        </pic:spPr>
+                      </pic:pic>
+                    </a:graphicData>
+                  </a:graphic>
+                </wp:inline>
+              </w:drawing>
+            </w:r>
+            <w:r>
+              <w:t xml:space="preserve"> </w:t>
+            </w:r>
+            <w:r>
+              <w:t xml:space="preserve"> </w:t>
+            </w:r>
+            <w:r>
+              <w:t xml:space="preserve">Tip</w:t>
+            </w:r>
+          </w:p>
+        </w:tc>
+      </w:tr>
+      <w:tr>
+        <w:trPr>
+          <w:cantSplit/>
+        </w:trPr>
+        <w:tc>
+          <w:tcPr>
+            <w:tcMar>
+              <w:top w:w="108" w:type="dxa"/>
+              <w:bottom w:w="108" w:type="dxa"/>
+            </w:tcMar>
+          </w:tcPr>
+          <w:p>
+            <w:pPr>
+              <w:pStyle w:val="BodyText"/>
+            </w:pPr>
+            <w:pPr>
+              <w:spacing w:before="16"/>
+            </w:pPr>
+            <w:r>
+              <w:t xml:space="preserve">Correlation does not equal causation. For example, although candy prices and number of sales are strongly correlated, this does not necessarily show that one causes the other.</w:t>
+            </w:r>
+          </w:p>
+          <w:p>
+            <w:pPr>
+              <w:pStyle w:val="BodyText"/>
+            </w:pPr>
+            <w:pPr>
+              <w:spacing w:after="16"/>
+            </w:pPr>
+            <w:r>
+              <w:t xml:space="preserve">A classic example is that there is a positive correlation between the number of ice cream sales and crime rates. Even so, it is likely not the case that ice cream sales cause crime rates to rise, or crime rates cause ice cream sales to increase. Rather, it is much more likely that there is a third variable (namely, the hot weather) that causes both ice cream sales and crime rates to increase!</w:t>
+            </w:r>
+          </w:p>
+          <w:p/>
+        </w:tc>
+      </w:tr>
+    </w:tbl>
+    <w:p>
+      <w:pPr>
+        <w:pStyle w:val="BodyText"/>
+      </w:pPr>
+      <w:r>
+        <w:t xml:space="preserve"> </w:t>
+      </w:r>
+    </w:p>
+    <w:tbl>
+      <w:tblPr>
+        <w:tblStyle w:val="Table"/>
+        <w:tblLook w:firstRow="0" w:lastRow="0" w:firstColumn="0" w:lastColumn="0" w:noHBand="0" w:noVBand="0" w:val="0000"/>
+        <w:tblBorders>
+          <w:top w:val="single" w:sz="4" w:space="0" w:color="00A047"/>
+          <w:left w:val="single" w:sz="24" w:space="0" w:color="00A047"/>
+          <w:bottom w:val="single" w:sz="4" w:space="0" w:color="00A047"/>
+          <w:right w:val="single" w:sz="4" w:space="0" w:color="00A047"/>
+        </w:tblBorders>
+        <w:tblCellMar>
+          <w:left w:w="144" w:type="dxa"/>
+          <w:right w:w="144" w:type="dxa"/>
+        </w:tblCellMar>
+        <w:tblLook w:firstRow="0" w:lastRow="0" w:firstColumn="0" w:lastColumn="0" w:noHBand="0" w:noVBand="0" w:val="0000"/>
+      </w:tblPr>
+      <w:tr>
+        <w:trPr>
+          <w:cantSplit/>
+        </w:trPr>
+        <w:tc>
+          <w:tcPr>
+            <w:shd w:color="auto" w:fill="ccf1e3" w:val="clear"/>
+            <w:tcMar>
+              <w:top w:w="92" w:type="dxa"/>
+              <w:bottom w:w="92" w:type="dxa"/>
+            </w:tcMar>
+          </w:tcPr>
+          <w:p>
+            <w:pPr>
+              <w:pStyle w:val="BodyText"/>
+            </w:pPr>
+            <w:pPr>
+              <w:spacing w:before="0" w:after="0"/>
+              <w:textAlignment w:val="center"/>
+            </w:pPr>
+            <w:r>
+              <w:drawing>
+                <wp:inline>
+                  <wp:extent cx="152400" cy="152400"/>
+                  <wp:effectExtent b="0" l="0" r="0" t="0"/>
+                  <wp:docPr descr="" title="" id="88" name="Picture"/>
+                  <a:graphic>
+                    <a:graphicData uri="http://schemas.openxmlformats.org/drawingml/2006/picture">
+                      <pic:pic>
+                        <pic:nvPicPr>
+                          <pic:cNvPr descr="/Applications/quarto/share/formats/docx/tip.png" id="89" name="Picture"/>
+                          <pic:cNvPicPr>
+                            <a:picLocks noChangeArrowheads="1" noChangeAspect="1"/>
+                          </pic:cNvPicPr>
+                        </pic:nvPicPr>
+                        <pic:blipFill>
+                          <a:blip r:embed="rId85"/>
+                          <a:stretch>
+                            <a:fillRect/>
+                          </a:stretch>
+                        </pic:blipFill>
+                        <pic:spPr bwMode="auto">
+                          <a:xfrm>
+                            <a:off x="0" y="0"/>
+                            <a:ext cx="152400" cy="152400"/>
+                          </a:xfrm>
+                          <a:prstGeom prst="rect">
+                            <a:avLst/>
+                          </a:prstGeom>
+                          <a:noFill/>
+                          <a:ln w="9525">
+                            <a:noFill/>
+                            <a:headEnd/>
+                            <a:tailEnd/>
+                          </a:ln>
+                        </pic:spPr>
+                      </pic:pic>
+                    </a:graphicData>
+                  </a:graphic>
+                </wp:inline>
+              </w:drawing>
+            </w:r>
+            <w:r>
+              <w:t xml:space="preserve"> </w:t>
+            </w:r>
+            <w:r>
+              <w:t xml:space="preserve"> </w:t>
+            </w:r>
+            <w:r>
+              <w:t xml:space="preserve">Tip</w:t>
+            </w:r>
+          </w:p>
+        </w:tc>
+      </w:tr>
+      <w:tr>
+        <w:trPr>
+          <w:cantSplit/>
+        </w:trPr>
+        <w:tc>
+          <w:tcPr>
+            <w:tcMar>
+              <w:top w:w="108" w:type="dxa"/>
+              <w:bottom w:w="108" w:type="dxa"/>
+            </w:tcMar>
+          </w:tcPr>
+          <w:p>
+            <w:pPr>
+              <w:pStyle w:val="BodyText"/>
+            </w:pPr>
+            <w:pPr>
+              <w:spacing w:before="16" w:after="16"/>
+            </w:pPr>
+            <w:r>
+              <w:t xml:space="preserve">It is important to note that 10 data points makes up quite a small sample size, and that a bigger sample size might lead to a more accurate regression model!</w:t>
+            </w:r>
+          </w:p>
+          <w:p/>
+        </w:tc>
+      </w:tr>
+    </w:tbl>
+    <w:p>
+      <w:pPr>
+        <w:pStyle w:val="BodyText"/>
+      </w:pPr>
+      <w:r>
+        <w:t xml:space="preserve">For more information on regression, please read [Guide: Introduction to regression.]</w:t>
+      </w:r>
+    </w:p>
+    <w:bookmarkEnd w:id="90"/>
+    <w:bookmarkStart w:id="95" w:name="confidence-interval"/>
     <w:p>
       <w:pPr>
         <w:pStyle w:val="Heading2"/>
@@ -8033,12 +9362,12 @@
                 <wp:inline>
                   <wp:extent cx="152400" cy="152400"/>
                   <wp:effectExtent b="0" l="0" r="0" t="0"/>
-                  <wp:docPr descr="" title="" id="86" name="Picture"/>
+                  <wp:docPr descr="" title="" id="91" name="Picture"/>
                   <a:graphic>
                     <a:graphicData uri="http://schemas.openxmlformats.org/drawingml/2006/picture">
                       <pic:pic>
                         <pic:nvPicPr>
-                          <pic:cNvPr descr="/Applications/quarto/share/formats/docx/note.png" id="87" name="Picture"/>
+                          <pic:cNvPr descr="/Applications/quarto/share/formats/docx/note.png" id="92" name="Picture"/>
                           <pic:cNvPicPr>
                             <a:picLocks noChangeArrowheads="1" noChangeAspect="1"/>
                           </pic:cNvPicPr>
@@ -8197,7 +9526,7 @@
       <w:pPr>
         <w:numPr>
           <w:ilvl w:val="0"/>
-          <w:numId w:val="1007"/>
+          <w:numId w:val="1011"/>
         </w:numPr>
       </w:pPr>
       <m:oMath>
@@ -8223,7 +9552,7 @@
       <w:pPr>
         <w:numPr>
           <w:ilvl w:val="0"/>
-          <w:numId w:val="1007"/>
+          <w:numId w:val="1011"/>
         </w:numPr>
       </w:pPr>
       <m:oMath>
@@ -8242,7 +9571,7 @@
       <w:pPr>
         <w:numPr>
           <w:ilvl w:val="0"/>
-          <w:numId w:val="1007"/>
+          <w:numId w:val="1011"/>
         </w:numPr>
       </w:pPr>
       <m:oMath>
@@ -8261,7 +9590,7 @@
       <w:pPr>
         <w:numPr>
           <w:ilvl w:val="0"/>
-          <w:numId w:val="1007"/>
+          <w:numId w:val="1011"/>
         </w:numPr>
       </w:pPr>
       <m:oMath>
@@ -8316,12 +9645,12 @@
                 <wp:inline>
                   <wp:extent cx="152400" cy="152400"/>
                   <wp:effectExtent b="0" l="0" r="0" t="0"/>
-                  <wp:docPr descr="" title="" id="88" name="Picture"/>
+                  <wp:docPr descr="" title="" id="93" name="Picture"/>
                   <a:graphic>
                     <a:graphicData uri="http://schemas.openxmlformats.org/drawingml/2006/picture">
                       <pic:pic>
                         <pic:nvPicPr>
-                          <pic:cNvPr descr="/Applications/quarto/share/formats/docx/note.png" id="89" name="Picture"/>
+                          <pic:cNvPr descr="/Applications/quarto/share/formats/docx/note.png" id="94" name="Picture"/>
                           <pic:cNvPicPr>
                             <a:picLocks noChangeArrowheads="1" noChangeAspect="1"/>
                           </pic:cNvPicPr>
@@ -8773,64 +10102,25 @@
               <w:spacing w:after="16"/>
             </w:pPr>
             <w:r>
-              <w:t xml:space="preserve">(NOT SURE HOW RELEVANT THIS EXAMPLE IS)</w:t>
+              <w:t xml:space="preserve">(IM CONCERNED THIS MAY BE WAY ABOVE THE DIFFICULTY LEVEL, NOT SURE WHAT TO DO WITH THIS EXAMPLE)</w:t>
             </w:r>
           </w:p>
         </w:tc>
       </w:tr>
     </w:tbl>
-    <w:bookmarkStart w:id="93" w:name="probability-distribution-functions"/>
+    <w:bookmarkEnd w:id="95"/>
+    <w:bookmarkStart w:id="109" w:name="pmfs-pdfs-and-cdfs"/>
     <w:p>
       <w:pPr>
-        <w:pStyle w:val="Heading3"/>
-      </w:pPr>
-      <w:r>
-        <w:t xml:space="preserve">Probability Distribution Functions</w:t>
+        <w:pStyle w:val="Heading2"/>
+      </w:pPr>
+      <w:r>
+        <w:t xml:space="preserve">PMFs, PDFs, and CDFs</w:t>
       </w:r>
     </w:p>
     <w:p>
       <w:pPr>
         <w:pStyle w:val="FirstParagraph"/>
-      </w:pPr>
-      <w:r>
-        <w:t xml:space="preserve">A</w:t>
-      </w:r>
-      <w:r>
-        <w:t xml:space="preserve"> </w:t>
-      </w:r>
-      <w:r>
-        <w:rPr>
-          <w:b/>
-          <w:bCs/>
-        </w:rPr>
-        <w:t xml:space="preserve">probability distribution function</w:t>
-      </w:r>
-      <w:r>
-        <w:t xml:space="preserve"> </w:t>
-      </w:r>
-      <w:r>
-        <w:t xml:space="preserve">is a mathematical function that outputs the likelihood of a certain outcome being taken on by a random variable, often with reference to a specific</w:t>
-      </w:r>
-      <w:r>
-        <w:t xml:space="preserve"> </w:t>
-      </w:r>
-      <w:r>
-        <w:rPr>
-          <w:b/>
-          <w:bCs/>
-        </w:rPr>
-        <w:t xml:space="preserve">probability distribution</w:t>
-      </w:r>
-      <w:r>
-        <w:t xml:space="preserve">. There are three main types of probability distribution functions:</w:t>
-      </w:r>
-    </w:p>
-    <w:p>
-      <w:pPr>
-        <w:numPr>
-          <w:ilvl w:val="0"/>
-          <w:numId w:val="1008"/>
-        </w:numPr>
       </w:pPr>
       <w:r>
         <w:t xml:space="preserve">A</w:t>
@@ -8862,87 +10152,69 @@
         <w:t xml:space="preserve">discrete random variables</w:t>
       </w:r>
       <w:r>
-        <w:t xml:space="preserve">. It returns the probability that a random variable will take on a specific countable value.</w:t>
-      </w:r>
-    </w:p>
-    <w:p>
-      <w:pPr>
-        <w:numPr>
-          <w:ilvl w:val="0"/>
-          <w:numId w:val="1008"/>
-        </w:numPr>
-      </w:pPr>
-      <w:r>
-        <w:t xml:space="preserve">A</w:t>
+        <w:t xml:space="preserve">. It returns the probability that a discrete random variable</w:t>
       </w:r>
       <w:r>
         <w:t xml:space="preserve"> </w:t>
       </w:r>
-      <w:r>
-        <w:rPr>
-          <w:b/>
-          <w:bCs/>
-        </w:rPr>
-        <w:t xml:space="preserve">probability mass function (PDF)</w:t>
-      </w:r>
+      <m:oMath>
+        <m:r>
+          <m:t>X</m:t>
+        </m:r>
+      </m:oMath>
       <w:r>
         <w:t xml:space="preserve"> </w:t>
       </w:r>
       <w:r>
-        <w:t xml:space="preserve">is used for</w:t>
+        <w:t xml:space="preserve">will take on a specific countable value</w:t>
       </w:r>
       <w:r>
         <w:t xml:space="preserve"> </w:t>
       </w:r>
-      <w:r>
-        <w:rPr>
-          <w:b/>
-          <w:bCs/>
-        </w:rPr>
-        <w:t xml:space="preserve">continuous random variables</w:t>
-      </w:r>
-      <w:r>
-        <w:t xml:space="preserve">. It returns the probability that a random variable will take on a value within a certain interval.</w:t>
-      </w:r>
-    </w:p>
-    <w:p>
-      <w:pPr>
-        <w:numPr>
-          <w:ilvl w:val="0"/>
-          <w:numId w:val="1008"/>
-        </w:numPr>
-      </w:pPr>
-      <w:r>
-        <w:t xml:space="preserve">A</w:t>
+      <m:oMath>
+        <m:r>
+          <m:t>x</m:t>
+        </m:r>
+      </m:oMath>
+      <w:r>
+        <w:t xml:space="preserve">. So it can be expressed as</w:t>
       </w:r>
       <w:r>
         <w:t xml:space="preserve"> </w:t>
       </w:r>
-      <w:r>
-        <w:rPr>
-          <w:b/>
-          <w:bCs/>
-        </w:rPr>
-        <w:t xml:space="preserve">cumulative distribution function (CDF)</w:t>
-      </w:r>
-      <w:r>
-        <w:t xml:space="preserve"> </w:t>
-      </w:r>
-      <w:r>
-        <w:t xml:space="preserve">is used for</w:t>
-      </w:r>
-      <w:r>
-        <w:t xml:space="preserve"> </w:t>
-      </w:r>
-      <w:r>
-        <w:rPr>
-          <w:b/>
-          <w:bCs/>
-        </w:rPr>
-        <w:t xml:space="preserve">both discrete and continuous random variables</w:t>
-      </w:r>
-      <w:r>
-        <w:t xml:space="preserve">. It returns the probability that a random variable will take on a value that is less than or equal to a particular value.</w:t>
+      <m:oMath>
+        <m:r>
+          <m:rPr>
+            <m:sty m:val="p"/>
+            <m:scr m:val="double-struck"/>
+          </m:rPr>
+          <m:t>P</m:t>
+        </m:r>
+        <m:d>
+          <m:dPr>
+            <m:begChr m:val="("/>
+            <m:sepChr m:val=""/>
+            <m:endChr m:val=")"/>
+            <m:grow/>
+          </m:dPr>
+          <m:e>
+            <m:r>
+              <m:t>X</m:t>
+            </m:r>
+            <m:r>
+              <m:rPr>
+                <m:sty m:val="p"/>
+              </m:rPr>
+              <m:t>=</m:t>
+            </m:r>
+            <m:r>
+              <m:t>x</m:t>
+            </m:r>
+          </m:e>
+        </m:d>
+      </m:oMath>
+      <w:r>
+        <w:t xml:space="preserve">.</w:t>
       </w:r>
     </w:p>
     <w:tbl>
@@ -8974,7 +10246,7 @@
           </w:tcPr>
           <w:p>
             <w:pPr>
-              <w:pStyle w:val="FirstParagraph"/>
+              <w:pStyle w:val="BodyText"/>
             </w:pPr>
             <w:pPr>
               <w:spacing w:before="0" w:after="8"/>
@@ -8985,12 +10257,12 @@
                 <wp:inline>
                   <wp:extent cx="152400" cy="152400"/>
                   <wp:effectExtent b="0" l="0" r="0" t="0"/>
-                  <wp:docPr descr="" title="" id="90" name="Picture"/>
+                  <wp:docPr descr="" title="" id="96" name="Picture"/>
                   <a:graphic>
                     <a:graphicData uri="http://schemas.openxmlformats.org/drawingml/2006/picture">
                       <pic:pic>
                         <pic:nvPicPr>
-                          <pic:cNvPr descr="/Applications/quarto/share/formats/docx/note.png" id="91" name="Picture"/>
+                          <pic:cNvPr descr="/Applications/quarto/share/formats/docx/note.png" id="97" name="Picture"/>
                           <pic:cNvPicPr>
                             <a:picLocks noChangeArrowheads="1" noChangeAspect="1"/>
                           </pic:cNvPicPr>
@@ -9045,10 +10317,329 @@
               <w:pStyle w:val="BodyText"/>
             </w:pPr>
             <w:pPr>
-              <w:spacing w:before="16" w:after="16"/>
-            </w:pPr>
-            <w:r>
-              <w:t xml:space="preserve">Cantor’s Confectionery knows that the lengths of their chocolate bars are normally distributed and can be modelled as</w:t>
+              <w:spacing w:before="16"/>
+            </w:pPr>
+            <w:r>
+              <w:t xml:space="preserve">Cantor’s Confectionery knows that the rate of customers entering the shop per hour can be modeled as</w:t>
+            </w:r>
+            <w:r>
+              <w:t xml:space="preserve"> </w:t>
+            </w:r>
+            <m:oMath>
+              <m:r>
+                <m:t>X</m:t>
+              </m:r>
+              <m:r>
+                <m:rPr>
+                  <m:sty m:val="p"/>
+                </m:rPr>
+                <m:t>∼</m:t>
+              </m:r>
+              <m:r>
+                <m:rPr>
+                  <m:nor/>
+                  <m:sty m:val="p"/>
+                </m:rPr>
+                <m:t>Pois</m:t>
+              </m:r>
+              <m:d>
+                <m:dPr>
+                  <m:begChr m:val="("/>
+                  <m:sepChr m:val=""/>
+                  <m:endChr m:val=")"/>
+                  <m:grow/>
+                </m:dPr>
+                <m:e>
+                  <m:r>
+                    <m:t>20</m:t>
+                  </m:r>
+                </m:e>
+              </m:d>
+            </m:oMath>
+            <w:r>
+              <w:t xml:space="preserve">.</w:t>
+            </w:r>
+          </w:p>
+          <w:p>
+            <w:pPr>
+              <w:pStyle w:val="BodyText"/>
+            </w:pPr>
+            <w:pPr>
+              <w:spacing w:after="16"/>
+            </w:pPr>
+            <w:r>
+              <w:t xml:space="preserve">An employee wants to find the probability of exactly 15 customers entering the shop in an hour. To find this, the employee could use a PMF, which can be represented as</w:t>
+            </w:r>
+            <w:r>
+              <w:t xml:space="preserve"> </w:t>
+            </w:r>
+            <m:oMath>
+              <m:r>
+                <m:rPr>
+                  <m:sty m:val="p"/>
+                  <m:scr m:val="double-struck"/>
+                </m:rPr>
+                <m:t>P</m:t>
+              </m:r>
+              <m:d>
+                <m:dPr>
+                  <m:begChr m:val="("/>
+                  <m:sepChr m:val=""/>
+                  <m:endChr m:val=")"/>
+                  <m:grow/>
+                </m:dPr>
+                <m:e>
+                  <m:r>
+                    <m:t>X</m:t>
+                  </m:r>
+                  <m:r>
+                    <m:rPr>
+                      <m:sty m:val="p"/>
+                    </m:rPr>
+                    <m:t>=</m:t>
+                  </m:r>
+                  <m:r>
+                    <m:t>15</m:t>
+                  </m:r>
+                </m:e>
+              </m:d>
+            </m:oMath>
+            <w:r>
+              <w:t xml:space="preserve">, approximately resulting in a probability of 0.052.</w:t>
+            </w:r>
+          </w:p>
+        </w:tc>
+      </w:tr>
+    </w:tbl>
+    <w:p>
+      <w:pPr>
+        <w:pStyle w:val="BodyText"/>
+      </w:pPr>
+      <w:r>
+        <w:t xml:space="preserve">A</w:t>
+      </w:r>
+      <w:r>
+        <w:t xml:space="preserve"> </w:t>
+      </w:r>
+      <w:r>
+        <w:rPr>
+          <w:b/>
+          <w:bCs/>
+        </w:rPr>
+        <w:t xml:space="preserve">probability mass function (PDF)</w:t>
+      </w:r>
+      <w:r>
+        <w:t xml:space="preserve"> </w:t>
+      </w:r>
+      <w:r>
+        <w:t xml:space="preserve">is used for</w:t>
+      </w:r>
+      <w:r>
+        <w:t xml:space="preserve"> </w:t>
+      </w:r>
+      <w:r>
+        <w:rPr>
+          <w:b/>
+          <w:bCs/>
+        </w:rPr>
+        <w:t xml:space="preserve">continuous random variables</w:t>
+      </w:r>
+      <w:r>
+        <w:t xml:space="preserve">. It returns the probability that a continuous random variable</w:t>
+      </w:r>
+      <w:r>
+        <w:t xml:space="preserve"> </w:t>
+      </w:r>
+      <m:oMath>
+        <m:r>
+          <m:t>X</m:t>
+        </m:r>
+      </m:oMath>
+      <w:r>
+        <w:t xml:space="preserve"> </w:t>
+      </w:r>
+      <w:r>
+        <w:t xml:space="preserve">will take on a value that lies between a certain interval. So it can be expressed as</w:t>
+      </w:r>
+      <w:r>
+        <w:t xml:space="preserve"> </w:t>
+      </w:r>
+      <m:oMath>
+        <m:r>
+          <m:rPr>
+            <m:sty m:val="p"/>
+            <m:scr m:val="double-struck"/>
+          </m:rPr>
+          <m:t>P</m:t>
+        </m:r>
+        <m:d>
+          <m:dPr>
+            <m:begChr m:val="("/>
+            <m:sepChr m:val=""/>
+            <m:endChr m:val=")"/>
+            <m:grow/>
+          </m:dPr>
+          <m:e>
+            <m:r>
+              <m:t>a</m:t>
+            </m:r>
+            <m:r>
+              <m:rPr>
+                <m:sty m:val="p"/>
+              </m:rPr>
+              <m:t>≤</m:t>
+            </m:r>
+            <m:r>
+              <m:t>X</m:t>
+            </m:r>
+            <m:r>
+              <m:rPr>
+                <m:sty m:val="p"/>
+              </m:rPr>
+              <m:t>≤</m:t>
+            </m:r>
+            <m:r>
+              <m:t>b</m:t>
+            </m:r>
+          </m:e>
+        </m:d>
+      </m:oMath>
+      <w:r>
+        <w:t xml:space="preserve">, where</w:t>
+      </w:r>
+      <w:r>
+        <w:t xml:space="preserve"> </w:t>
+      </w:r>
+      <m:oMath>
+        <m:r>
+          <m:t>a</m:t>
+        </m:r>
+      </m:oMath>
+      <w:r>
+        <w:t xml:space="preserve"> </w:t>
+      </w:r>
+      <w:r>
+        <w:t xml:space="preserve">is the lower bound of the interval and</w:t>
+      </w:r>
+      <w:r>
+        <w:t xml:space="preserve"> </w:t>
+      </w:r>
+      <m:oMath>
+        <m:r>
+          <m:t>b</m:t>
+        </m:r>
+      </m:oMath>
+      <w:r>
+        <w:t xml:space="preserve"> </w:t>
+      </w:r>
+      <w:r>
+        <w:t xml:space="preserve">is the upper bound of the interval.</w:t>
+      </w:r>
+    </w:p>
+    <w:tbl>
+      <w:tblPr>
+        <w:tblStyle w:val="Table"/>
+        <w:tblInd w:w="164" w:type="dxa"/>
+        <w:tblBorders>
+          <w:left w:val="single" w:sz="24" w:space="0" w:color="0758E5"/>
+        </w:tblBorders>
+        <w:tblCellMar>
+          <w:left w:w="0" w:type="dxa"/>
+          <w:right w:w="0" w:type="dxa"/>
+        </w:tblCellMar>
+        <w:tblLook w:firstRow="0" w:lastRow="0" w:firstColumn="0" w:lastColumn="0" w:noHBand="0" w:noVBand="0" w:val="0000"/>
+      </w:tblPr>
+      <w:tblGrid>
+        <w:gridCol w:w="7920"/>
+      </w:tblGrid>
+      <w:tr>
+        <w:trPr>
+          <w:cantSplit/>
+        </w:trPr>
+        <w:tc>
+          <w:tcPr>
+            <w:tcMar>
+              <w:left w:w="144" w:type="dxa"/>
+              <w:right w:w="144" w:type="dxa"/>
+            </w:tcMar>
+          </w:tcPr>
+          <w:p>
+            <w:pPr>
+              <w:pStyle w:val="BodyText"/>
+            </w:pPr>
+            <w:pPr>
+              <w:spacing w:before="0" w:after="8"/>
+              <w:jc w:val="center"/>
+            </w:pPr>
+            <w:r>
+              <w:drawing>
+                <wp:inline>
+                  <wp:extent cx="152400" cy="152400"/>
+                  <wp:effectExtent b="0" l="0" r="0" t="0"/>
+                  <wp:docPr descr="" title="" id="98" name="Picture"/>
+                  <a:graphic>
+                    <a:graphicData uri="http://schemas.openxmlformats.org/drawingml/2006/picture">
+                      <pic:pic>
+                        <pic:nvPicPr>
+                          <pic:cNvPr descr="/Applications/quarto/share/formats/docx/note.png" id="99" name="Picture"/>
+                          <pic:cNvPicPr>
+                            <a:picLocks noChangeArrowheads="1" noChangeAspect="1"/>
+                          </pic:cNvPicPr>
+                        </pic:nvPicPr>
+                        <pic:blipFill>
+                          <a:blip r:embed="rId22"/>
+                          <a:stretch>
+                            <a:fillRect/>
+                          </a:stretch>
+                        </pic:blipFill>
+                        <pic:spPr bwMode="auto">
+                          <a:xfrm>
+                            <a:off x="0" y="0"/>
+                            <a:ext cx="152400" cy="152400"/>
+                          </a:xfrm>
+                          <a:prstGeom prst="rect">
+                            <a:avLst/>
+                          </a:prstGeom>
+                          <a:noFill/>
+                          <a:ln w="9525">
+                            <a:noFill/>
+                            <a:headEnd/>
+                            <a:tailEnd/>
+                          </a:ln>
+                        </pic:spPr>
+                      </pic:pic>
+                    </a:graphicData>
+                  </a:graphic>
+                </wp:inline>
+              </w:drawing>
+            </w:r>
+          </w:p>
+        </w:tc>
+        <w:tc>
+          <w:p>
+            <w:pPr>
+              <w:pStyle w:val="BodyText"/>
+            </w:pPr>
+            <w:pPr>
+              <w:spacing w:before="16" w:after="64"/>
+            </w:pPr>
+            <w:r>
+              <w:rPr>
+                <w:b/>
+                <w:bCs/>
+              </w:rPr>
+              <w:t xml:space="preserve">Example 19</w:t>
+            </w:r>
+          </w:p>
+          <w:p>
+            <w:pPr>
+              <w:pStyle w:val="BodyText"/>
+            </w:pPr>
+            <w:pPr>
+              <w:spacing w:before="16"/>
+            </w:pPr>
+            <w:r>
+              <w:t xml:space="preserve">Cantor’s Confectionery knows that the lengths of their chocolate bars are normally distributed and can be modeled as</w:t>
             </w:r>
             <w:r>
               <w:t xml:space="preserve"> </w:t>
@@ -9090,7 +10681,527 @@
               </m:d>
             </m:oMath>
             <w:r>
-              <w:t xml:space="preserve">. An employee wants to find the probability that a chocolate bar has a length less than or equal to 5 inches. To find this, the employee could use a CDF, which can be represented as</w:t>
+              <w:t xml:space="preserve">.</w:t>
+            </w:r>
+          </w:p>
+          <w:p>
+            <w:pPr>
+              <w:pStyle w:val="BodyText"/>
+            </w:pPr>
+            <w:pPr>
+              <w:spacing w:after="16"/>
+            </w:pPr>
+            <w:r>
+              <w:t xml:space="preserve">An employee wants to find the probability that a chocolate bar has a length between 3 to 5 inches. To find this, the employee could use a PDF, which can be represented as</w:t>
+            </w:r>
+            <w:r>
+              <w:t xml:space="preserve"> </w:t>
+            </w:r>
+            <m:oMath>
+              <m:r>
+                <m:rPr>
+                  <m:sty m:val="p"/>
+                  <m:scr m:val="double-struck"/>
+                </m:rPr>
+                <m:t>P</m:t>
+              </m:r>
+              <m:d>
+                <m:dPr>
+                  <m:begChr m:val="("/>
+                  <m:sepChr m:val=""/>
+                  <m:endChr m:val=")"/>
+                  <m:grow/>
+                </m:dPr>
+                <m:e>
+                  <m:r>
+                    <m:t>3</m:t>
+                  </m:r>
+                  <m:r>
+                    <m:rPr>
+                      <m:sty m:val="p"/>
+                    </m:rPr>
+                    <m:t>≤</m:t>
+                  </m:r>
+                  <m:r>
+                    <m:t>X</m:t>
+                  </m:r>
+                  <m:r>
+                    <m:rPr>
+                      <m:sty m:val="p"/>
+                    </m:rPr>
+                    <m:t>≤</m:t>
+                  </m:r>
+                  <m:r>
+                    <m:t>5</m:t>
+                  </m:r>
+                </m:e>
+              </m:d>
+            </m:oMath>
+            <w:r>
+              <w:t xml:space="preserve">, approximately resulting in a probability of 0.29.</w:t>
+            </w:r>
+          </w:p>
+        </w:tc>
+      </w:tr>
+    </w:tbl>
+    <w:p>
+      <w:pPr>
+        <w:pStyle w:val="BodyText"/>
+      </w:pPr>
+      <w:r>
+        <w:t xml:space="preserve">A</w:t>
+      </w:r>
+      <w:r>
+        <w:t xml:space="preserve"> </w:t>
+      </w:r>
+      <w:r>
+        <w:rPr>
+          <w:b/>
+          <w:bCs/>
+        </w:rPr>
+        <w:t xml:space="preserve">cumulative distribution function (CDF)</w:t>
+      </w:r>
+      <w:r>
+        <w:t xml:space="preserve"> </w:t>
+      </w:r>
+      <w:r>
+        <w:t xml:space="preserve">is used for</w:t>
+      </w:r>
+      <w:r>
+        <w:t xml:space="preserve"> </w:t>
+      </w:r>
+      <w:r>
+        <w:rPr>
+          <w:b/>
+          <w:bCs/>
+        </w:rPr>
+        <w:t xml:space="preserve">both discrete and continuous random variables</w:t>
+      </w:r>
+      <w:r>
+        <w:t xml:space="preserve">. It returns the probability that a random variable</w:t>
+      </w:r>
+      <w:r>
+        <w:t xml:space="preserve"> </w:t>
+      </w:r>
+      <m:oMath>
+        <m:r>
+          <m:t>X</m:t>
+        </m:r>
+      </m:oMath>
+      <w:r>
+        <w:t xml:space="preserve"> </w:t>
+      </w:r>
+      <w:r>
+        <w:t xml:space="preserve">will take on a value that is less than or equal to a particular value</w:t>
+      </w:r>
+      <w:r>
+        <w:t xml:space="preserve"> </w:t>
+      </w:r>
+      <m:oMath>
+        <m:r>
+          <m:t>x</m:t>
+        </m:r>
+      </m:oMath>
+      <w:r>
+        <w:t xml:space="preserve">. So it can be expressed as</w:t>
+      </w:r>
+      <w:r>
+        <w:t xml:space="preserve"> </w:t>
+      </w:r>
+      <m:oMath>
+        <m:r>
+          <m:rPr>
+            <m:sty m:val="p"/>
+            <m:scr m:val="double-struck"/>
+          </m:rPr>
+          <m:t>P</m:t>
+        </m:r>
+        <m:d>
+          <m:dPr>
+            <m:begChr m:val="("/>
+            <m:sepChr m:val=""/>
+            <m:endChr m:val=")"/>
+            <m:grow/>
+          </m:dPr>
+          <m:e>
+            <m:r>
+              <m:t>X</m:t>
+            </m:r>
+            <m:r>
+              <m:rPr>
+                <m:sty m:val="p"/>
+              </m:rPr>
+              <m:t>≤</m:t>
+            </m:r>
+            <m:r>
+              <m:t>x</m:t>
+            </m:r>
+          </m:e>
+        </m:d>
+      </m:oMath>
+      <w:r>
+        <w:t xml:space="preserve">.</w:t>
+      </w:r>
+    </w:p>
+    <w:tbl>
+      <w:tblPr>
+        <w:tblStyle w:val="Table"/>
+        <w:tblInd w:w="164" w:type="dxa"/>
+        <w:tblBorders>
+          <w:left w:val="single" w:sz="24" w:space="0" w:color="0758E5"/>
+        </w:tblBorders>
+        <w:tblCellMar>
+          <w:left w:w="0" w:type="dxa"/>
+          <w:right w:w="0" w:type="dxa"/>
+        </w:tblCellMar>
+        <w:tblLook w:firstRow="0" w:lastRow="0" w:firstColumn="0" w:lastColumn="0" w:noHBand="0" w:noVBand="0" w:val="0000"/>
+      </w:tblPr>
+      <w:tblGrid>
+        <w:gridCol w:w="7920"/>
+      </w:tblGrid>
+      <w:tr>
+        <w:trPr>
+          <w:cantSplit/>
+        </w:trPr>
+        <w:tc>
+          <w:tcPr>
+            <w:tcMar>
+              <w:left w:w="144" w:type="dxa"/>
+              <w:right w:w="144" w:type="dxa"/>
+            </w:tcMar>
+          </w:tcPr>
+          <w:p>
+            <w:pPr>
+              <w:pStyle w:val="BodyText"/>
+            </w:pPr>
+            <w:pPr>
+              <w:spacing w:before="0" w:after="8"/>
+              <w:jc w:val="center"/>
+            </w:pPr>
+            <w:r>
+              <w:drawing>
+                <wp:inline>
+                  <wp:extent cx="152400" cy="152400"/>
+                  <wp:effectExtent b="0" l="0" r="0" t="0"/>
+                  <wp:docPr descr="" title="" id="100" name="Picture"/>
+                  <a:graphic>
+                    <a:graphicData uri="http://schemas.openxmlformats.org/drawingml/2006/picture">
+                      <pic:pic>
+                        <pic:nvPicPr>
+                          <pic:cNvPr descr="/Applications/quarto/share/formats/docx/note.png" id="101" name="Picture"/>
+                          <pic:cNvPicPr>
+                            <a:picLocks noChangeArrowheads="1" noChangeAspect="1"/>
+                          </pic:cNvPicPr>
+                        </pic:nvPicPr>
+                        <pic:blipFill>
+                          <a:blip r:embed="rId22"/>
+                          <a:stretch>
+                            <a:fillRect/>
+                          </a:stretch>
+                        </pic:blipFill>
+                        <pic:spPr bwMode="auto">
+                          <a:xfrm>
+                            <a:off x="0" y="0"/>
+                            <a:ext cx="152400" cy="152400"/>
+                          </a:xfrm>
+                          <a:prstGeom prst="rect">
+                            <a:avLst/>
+                          </a:prstGeom>
+                          <a:noFill/>
+                          <a:ln w="9525">
+                            <a:noFill/>
+                            <a:headEnd/>
+                            <a:tailEnd/>
+                          </a:ln>
+                        </pic:spPr>
+                      </pic:pic>
+                    </a:graphicData>
+                  </a:graphic>
+                </wp:inline>
+              </w:drawing>
+            </w:r>
+          </w:p>
+        </w:tc>
+        <w:tc>
+          <w:p>
+            <w:pPr>
+              <w:pStyle w:val="BodyText"/>
+            </w:pPr>
+            <w:pPr>
+              <w:spacing w:before="16" w:after="64"/>
+            </w:pPr>
+            <w:r>
+              <w:rPr>
+                <w:b/>
+                <w:bCs/>
+              </w:rPr>
+              <w:t xml:space="preserve">Example 20</w:t>
+            </w:r>
+          </w:p>
+          <w:p>
+            <w:pPr>
+              <w:pStyle w:val="BodyText"/>
+            </w:pPr>
+            <w:pPr>
+              <w:spacing w:before="16"/>
+            </w:pPr>
+            <w:r>
+              <w:t xml:space="preserve">Cantor’s Confectionery knows that the rate of customers entering the shop per hour can be modeled as</w:t>
+            </w:r>
+            <w:r>
+              <w:t xml:space="preserve"> </w:t>
+            </w:r>
+            <m:oMath>
+              <m:r>
+                <m:t>X</m:t>
+              </m:r>
+              <m:r>
+                <m:rPr>
+                  <m:sty m:val="p"/>
+                </m:rPr>
+                <m:t>∼</m:t>
+              </m:r>
+              <m:r>
+                <m:rPr>
+                  <m:nor/>
+                  <m:sty m:val="p"/>
+                </m:rPr>
+                <m:t>Pois</m:t>
+              </m:r>
+              <m:d>
+                <m:dPr>
+                  <m:begChr m:val="("/>
+                  <m:sepChr m:val=""/>
+                  <m:endChr m:val=")"/>
+                  <m:grow/>
+                </m:dPr>
+                <m:e>
+                  <m:r>
+                    <m:t>20</m:t>
+                  </m:r>
+                </m:e>
+              </m:d>
+            </m:oMath>
+            <w:r>
+              <w:t xml:space="preserve">.</w:t>
+            </w:r>
+          </w:p>
+          <w:p>
+            <w:pPr>
+              <w:pStyle w:val="BodyText"/>
+            </w:pPr>
+            <w:pPr>
+              <w:spacing w:after="16"/>
+            </w:pPr>
+            <w:r>
+              <w:t xml:space="preserve">An employee wants to find the probability of less than or equal to 15 customers entering the shop in an hour. To find this, the employee could use a PMF, which can be represented as</w:t>
+            </w:r>
+            <w:r>
+              <w:t xml:space="preserve"> </w:t>
+            </w:r>
+            <m:oMath>
+              <m:r>
+                <m:rPr>
+                  <m:sty m:val="p"/>
+                  <m:scr m:val="double-struck"/>
+                </m:rPr>
+                <m:t>P</m:t>
+              </m:r>
+              <m:d>
+                <m:dPr>
+                  <m:begChr m:val="("/>
+                  <m:sepChr m:val=""/>
+                  <m:endChr m:val=")"/>
+                  <m:grow/>
+                </m:dPr>
+                <m:e>
+                  <m:r>
+                    <m:t>X</m:t>
+                  </m:r>
+                  <m:r>
+                    <m:rPr>
+                      <m:sty m:val="p"/>
+                    </m:rPr>
+                    <m:t>=</m:t>
+                  </m:r>
+                  <m:r>
+                    <m:t>15</m:t>
+                  </m:r>
+                </m:e>
+              </m:d>
+            </m:oMath>
+            <w:r>
+              <w:t xml:space="preserve">, approximately resulting in a probability of 0.16.</w:t>
+            </w:r>
+          </w:p>
+        </w:tc>
+      </w:tr>
+    </w:tbl>
+    <w:p>
+      <w:pPr>
+        <w:pStyle w:val="BodyText"/>
+      </w:pPr>
+      <w:r>
+        <w:t xml:space="preserve"> </w:t>
+      </w:r>
+    </w:p>
+    <w:tbl>
+      <w:tblPr>
+        <w:tblStyle w:val="Table"/>
+        <w:tblInd w:w="164" w:type="dxa"/>
+        <w:tblBorders>
+          <w:left w:val="single" w:sz="24" w:space="0" w:color="0758E5"/>
+        </w:tblBorders>
+        <w:tblCellMar>
+          <w:left w:w="0" w:type="dxa"/>
+          <w:right w:w="0" w:type="dxa"/>
+        </w:tblCellMar>
+        <w:tblLook w:firstRow="0" w:lastRow="0" w:firstColumn="0" w:lastColumn="0" w:noHBand="0" w:noVBand="0" w:val="0000"/>
+      </w:tblPr>
+      <w:tblGrid>
+        <w:gridCol w:w="7920"/>
+      </w:tblGrid>
+      <w:tr>
+        <w:trPr>
+          <w:cantSplit/>
+        </w:trPr>
+        <w:tc>
+          <w:tcPr>
+            <w:tcMar>
+              <w:left w:w="144" w:type="dxa"/>
+              <w:right w:w="144" w:type="dxa"/>
+            </w:tcMar>
+          </w:tcPr>
+          <w:p>
+            <w:pPr>
+              <w:pStyle w:val="BodyText"/>
+            </w:pPr>
+            <w:pPr>
+              <w:spacing w:before="0" w:after="8"/>
+              <w:jc w:val="center"/>
+            </w:pPr>
+            <w:r>
+              <w:drawing>
+                <wp:inline>
+                  <wp:extent cx="152400" cy="152400"/>
+                  <wp:effectExtent b="0" l="0" r="0" t="0"/>
+                  <wp:docPr descr="" title="" id="102" name="Picture"/>
+                  <a:graphic>
+                    <a:graphicData uri="http://schemas.openxmlformats.org/drawingml/2006/picture">
+                      <pic:pic>
+                        <pic:nvPicPr>
+                          <pic:cNvPr descr="/Applications/quarto/share/formats/docx/note.png" id="103" name="Picture"/>
+                          <pic:cNvPicPr>
+                            <a:picLocks noChangeArrowheads="1" noChangeAspect="1"/>
+                          </pic:cNvPicPr>
+                        </pic:nvPicPr>
+                        <pic:blipFill>
+                          <a:blip r:embed="rId22"/>
+                          <a:stretch>
+                            <a:fillRect/>
+                          </a:stretch>
+                        </pic:blipFill>
+                        <pic:spPr bwMode="auto">
+                          <a:xfrm>
+                            <a:off x="0" y="0"/>
+                            <a:ext cx="152400" cy="152400"/>
+                          </a:xfrm>
+                          <a:prstGeom prst="rect">
+                            <a:avLst/>
+                          </a:prstGeom>
+                          <a:noFill/>
+                          <a:ln w="9525">
+                            <a:noFill/>
+                            <a:headEnd/>
+                            <a:tailEnd/>
+                          </a:ln>
+                        </pic:spPr>
+                      </pic:pic>
+                    </a:graphicData>
+                  </a:graphic>
+                </wp:inline>
+              </w:drawing>
+            </w:r>
+          </w:p>
+        </w:tc>
+        <w:tc>
+          <w:p>
+            <w:pPr>
+              <w:pStyle w:val="BodyText"/>
+            </w:pPr>
+            <w:pPr>
+              <w:spacing w:before="16" w:after="64"/>
+            </w:pPr>
+            <w:r>
+              <w:rPr>
+                <w:b/>
+                <w:bCs/>
+              </w:rPr>
+              <w:t xml:space="preserve">Example 21</w:t>
+            </w:r>
+          </w:p>
+          <w:p>
+            <w:pPr>
+              <w:pStyle w:val="BodyText"/>
+            </w:pPr>
+            <w:pPr>
+              <w:spacing w:before="16"/>
+            </w:pPr>
+            <w:r>
+              <w:t xml:space="preserve">Cantor’s Confectionery knows that the lengths of their chocolate bars are normally distributed and can be modeled as</w:t>
+            </w:r>
+            <w:r>
+              <w:t xml:space="preserve"> </w:t>
+            </w:r>
+            <m:oMath>
+              <m:r>
+                <m:t>X</m:t>
+              </m:r>
+              <m:r>
+                <m:rPr>
+                  <m:sty m:val="p"/>
+                </m:rPr>
+                <m:t>∼</m:t>
+              </m:r>
+              <m:r>
+                <m:t>N</m:t>
+              </m:r>
+              <m:d>
+                <m:dPr>
+                  <m:begChr m:val="("/>
+                  <m:sepChr m:val=""/>
+                  <m:endChr m:val=")"/>
+                  <m:grow/>
+                </m:dPr>
+                <m:e>
+                  <m:r>
+                    <m:t>5.6</m:t>
+                  </m:r>
+                  <m:r>
+                    <m:rPr>
+                      <m:sty m:val="p"/>
+                    </m:rPr>
+                    <m:t>,</m:t>
+                  </m:r>
+                  <m:r>
+                    <m:t>1.44</m:t>
+                  </m:r>
+                </m:e>
+              </m:d>
+            </m:oMath>
+            <w:r>
+              <w:t xml:space="preserve">.</w:t>
+            </w:r>
+          </w:p>
+          <w:p>
+            <w:pPr>
+              <w:pStyle w:val="BodyText"/>
+            </w:pPr>
+            <w:pPr>
+              <w:spacing w:after="16"/>
+            </w:pPr>
+            <w:r>
+              <w:t xml:space="preserve">An employee wants to find the probability that a chocolate bar has a length less than or equal to 5 inches. To find this, the employee could use a CDF, which can be represented as</w:t>
             </w:r>
             <w:r>
               <w:t xml:space="preserve"> </w:t>
@@ -9127,7 +11238,7 @@
               </m:d>
             </m:oMath>
             <w:r>
-              <w:t xml:space="preserve">, approximately resulting in a probability of 0.34.</w:t>
+              <w:t xml:space="preserve">, approximately resulting in a probability of 0.31.</w:t>
             </w:r>
           </w:p>
         </w:tc>
@@ -9138,12 +11249,982 @@
         <w:pStyle w:val="BodyText"/>
       </w:pPr>
       <w:r>
+        <w:t xml:space="preserve"> </w:t>
+      </w:r>
+    </w:p>
+    <w:tbl>
+      <w:tblPr>
+        <w:tblStyle w:val="Table"/>
+        <w:tblLook w:firstRow="0" w:lastRow="0" w:firstColumn="0" w:lastColumn="0" w:noHBand="0" w:noVBand="0" w:val="0000"/>
+        <w:tblBorders>
+          <w:top w:val="single" w:sz="4" w:space="0" w:color="00A047"/>
+          <w:left w:val="single" w:sz="24" w:space="0" w:color="00A047"/>
+          <w:bottom w:val="single" w:sz="4" w:space="0" w:color="00A047"/>
+          <w:right w:val="single" w:sz="4" w:space="0" w:color="00A047"/>
+        </w:tblBorders>
+        <w:tblCellMar>
+          <w:left w:w="144" w:type="dxa"/>
+          <w:right w:w="144" w:type="dxa"/>
+        </w:tblCellMar>
+        <w:tblLook w:firstRow="0" w:lastRow="0" w:firstColumn="0" w:lastColumn="0" w:noHBand="0" w:noVBand="0" w:val="0000"/>
+      </w:tblPr>
+      <w:tr>
+        <w:trPr>
+          <w:cantSplit/>
+        </w:trPr>
+        <w:tc>
+          <w:tcPr>
+            <w:shd w:color="auto" w:fill="ccf1e3" w:val="clear"/>
+            <w:tcMar>
+              <w:top w:w="92" w:type="dxa"/>
+              <w:bottom w:w="92" w:type="dxa"/>
+            </w:tcMar>
+          </w:tcPr>
+          <w:p>
+            <w:pPr>
+              <w:pStyle w:val="BodyText"/>
+            </w:pPr>
+            <w:pPr>
+              <w:spacing w:before="0" w:after="0"/>
+              <w:textAlignment w:val="center"/>
+            </w:pPr>
+            <w:r>
+              <w:drawing>
+                <wp:inline>
+                  <wp:extent cx="152400" cy="152400"/>
+                  <wp:effectExtent b="0" l="0" r="0" t="0"/>
+                  <wp:docPr descr="" title="" id="104" name="Picture"/>
+                  <a:graphic>
+                    <a:graphicData uri="http://schemas.openxmlformats.org/drawingml/2006/picture">
+                      <pic:pic>
+                        <pic:nvPicPr>
+                          <pic:cNvPr descr="/Applications/quarto/share/formats/docx/tip.png" id="105" name="Picture"/>
+                          <pic:cNvPicPr>
+                            <a:picLocks noChangeArrowheads="1" noChangeAspect="1"/>
+                          </pic:cNvPicPr>
+                        </pic:nvPicPr>
+                        <pic:blipFill>
+                          <a:blip r:embed="rId85"/>
+                          <a:stretch>
+                            <a:fillRect/>
+                          </a:stretch>
+                        </pic:blipFill>
+                        <pic:spPr bwMode="auto">
+                          <a:xfrm>
+                            <a:off x="0" y="0"/>
+                            <a:ext cx="152400" cy="152400"/>
+                          </a:xfrm>
+                          <a:prstGeom prst="rect">
+                            <a:avLst/>
+                          </a:prstGeom>
+                          <a:noFill/>
+                          <a:ln w="9525">
+                            <a:noFill/>
+                            <a:headEnd/>
+                            <a:tailEnd/>
+                          </a:ln>
+                        </pic:spPr>
+                      </pic:pic>
+                    </a:graphicData>
+                  </a:graphic>
+                </wp:inline>
+              </w:drawing>
+            </w:r>
+            <w:r>
+              <w:t xml:space="preserve"> </w:t>
+            </w:r>
+            <w:r>
+              <w:t xml:space="preserve"> </w:t>
+            </w:r>
+            <w:r>
+              <w:t xml:space="preserve">Tip</w:t>
+            </w:r>
+          </w:p>
+        </w:tc>
+      </w:tr>
+      <w:tr>
+        <w:trPr>
+          <w:cantSplit/>
+        </w:trPr>
+        <w:tc>
+          <w:tcPr>
+            <w:tcMar>
+              <w:top w:w="108" w:type="dxa"/>
+              <w:bottom w:w="108" w:type="dxa"/>
+            </w:tcMar>
+          </w:tcPr>
+          <w:p>
+            <w:pPr>
+              <w:pStyle w:val="BodyText"/>
+            </w:pPr>
+            <w:pPr>
+              <w:spacing w:before="16" w:after="16"/>
+            </w:pPr>
+            <w:r>
+              <w:t xml:space="preserve">For continuous distributions,</w:t>
+            </w:r>
+            <w:r>
+              <w:t xml:space="preserve"> </w:t>
+            </w:r>
+            <m:oMath>
+              <m:r>
+                <m:rPr>
+                  <m:sty m:val="p"/>
+                  <m:scr m:val="double-struck"/>
+                </m:rPr>
+                <m:t>P</m:t>
+              </m:r>
+              <m:d>
+                <m:dPr>
+                  <m:begChr m:val="("/>
+                  <m:sepChr m:val=""/>
+                  <m:endChr m:val=")"/>
+                  <m:grow/>
+                </m:dPr>
+                <m:e>
+                  <m:r>
+                    <m:t>X</m:t>
+                  </m:r>
+                  <m:r>
+                    <m:rPr>
+                      <m:sty m:val="p"/>
+                    </m:rPr>
+                    <m:t>=</m:t>
+                  </m:r>
+                  <m:r>
+                    <m:t>x</m:t>
+                  </m:r>
+                </m:e>
+              </m:d>
+              <m:r>
+                <m:rPr>
+                  <m:sty m:val="p"/>
+                </m:rPr>
+                <m:t>=</m:t>
+              </m:r>
+              <m:r>
+                <m:t>0</m:t>
+              </m:r>
+            </m:oMath>
+            <w:r>
+              <w:t xml:space="preserve">, so</w:t>
+            </w:r>
+            <w:r>
+              <w:t xml:space="preserve"> </w:t>
+            </w:r>
+            <m:oMath>
+              <m:r>
+                <m:rPr>
+                  <m:sty m:val="p"/>
+                  <m:scr m:val="double-struck"/>
+                </m:rPr>
+                <m:t>P</m:t>
+              </m:r>
+              <m:d>
+                <m:dPr>
+                  <m:begChr m:val="("/>
+                  <m:sepChr m:val=""/>
+                  <m:endChr m:val=")"/>
+                  <m:grow/>
+                </m:dPr>
+                <m:e>
+                  <m:r>
+                    <m:t>X</m:t>
+                  </m:r>
+                  <m:r>
+                    <m:rPr>
+                      <m:sty m:val="p"/>
+                    </m:rPr>
+                    <m:t>≤</m:t>
+                  </m:r>
+                  <m:r>
+                    <m:t>x</m:t>
+                  </m:r>
+                </m:e>
+              </m:d>
+              <m:r>
+                <m:rPr>
+                  <m:sty m:val="p"/>
+                </m:rPr>
+                <m:t>=</m:t>
+              </m:r>
+              <m:r>
+                <m:rPr>
+                  <m:sty m:val="p"/>
+                  <m:scr m:val="double-struck"/>
+                </m:rPr>
+                <m:t>P</m:t>
+              </m:r>
+              <m:d>
+                <m:dPr>
+                  <m:begChr m:val="("/>
+                  <m:sepChr m:val=""/>
+                  <m:endChr m:val=")"/>
+                  <m:grow/>
+                </m:dPr>
+                <m:e>
+                  <m:r>
+                    <m:t>X</m:t>
+                  </m:r>
+                  <m:r>
+                    <m:rPr>
+                      <m:sty m:val="p"/>
+                    </m:rPr>
+                    <m:t>&lt;</m:t>
+                  </m:r>
+                  <m:r>
+                    <m:t>x</m:t>
+                  </m:r>
+                </m:e>
+              </m:d>
+            </m:oMath>
+            <w:r>
+              <w:t xml:space="preserve">.</w:t>
+            </w:r>
+          </w:p>
+          <w:p/>
+        </w:tc>
+      </w:tr>
+    </w:tbl>
+    <w:p>
+      <w:pPr>
+        <w:pStyle w:val="BodyText"/>
+      </w:pPr>
+      <w:r>
+        <w:t xml:space="preserve"> </w:t>
+      </w:r>
+    </w:p>
+    <w:tbl>
+      <w:tblPr>
+        <w:tblStyle w:val="Table"/>
+        <w:tblLook w:firstRow="0" w:lastRow="0" w:firstColumn="0" w:lastColumn="0" w:noHBand="0" w:noVBand="0" w:val="0000"/>
+        <w:tblBorders>
+          <w:top w:val="single" w:sz="4" w:space="0" w:color="00A047"/>
+          <w:left w:val="single" w:sz="24" w:space="0" w:color="00A047"/>
+          <w:bottom w:val="single" w:sz="4" w:space="0" w:color="00A047"/>
+          <w:right w:val="single" w:sz="4" w:space="0" w:color="00A047"/>
+        </w:tblBorders>
+        <w:tblCellMar>
+          <w:left w:w="144" w:type="dxa"/>
+          <w:right w:w="144" w:type="dxa"/>
+        </w:tblCellMar>
+        <w:tblLook w:firstRow="0" w:lastRow="0" w:firstColumn="0" w:lastColumn="0" w:noHBand="0" w:noVBand="0" w:val="0000"/>
+      </w:tblPr>
+      <w:tr>
+        <w:trPr>
+          <w:cantSplit/>
+        </w:trPr>
+        <w:tc>
+          <w:tcPr>
+            <w:shd w:color="auto" w:fill="ccf1e3" w:val="clear"/>
+            <w:tcMar>
+              <w:top w:w="92" w:type="dxa"/>
+              <w:bottom w:w="92" w:type="dxa"/>
+            </w:tcMar>
+          </w:tcPr>
+          <w:p>
+            <w:pPr>
+              <w:pStyle w:val="BodyText"/>
+            </w:pPr>
+            <w:pPr>
+              <w:spacing w:before="0" w:after="0"/>
+              <w:textAlignment w:val="center"/>
+            </w:pPr>
+            <w:r>
+              <w:drawing>
+                <wp:inline>
+                  <wp:extent cx="152400" cy="152400"/>
+                  <wp:effectExtent b="0" l="0" r="0" t="0"/>
+                  <wp:docPr descr="" title="" id="106" name="Picture"/>
+                  <a:graphic>
+                    <a:graphicData uri="http://schemas.openxmlformats.org/drawingml/2006/picture">
+                      <pic:pic>
+                        <pic:nvPicPr>
+                          <pic:cNvPr descr="/Applications/quarto/share/formats/docx/tip.png" id="107" name="Picture"/>
+                          <pic:cNvPicPr>
+                            <a:picLocks noChangeArrowheads="1" noChangeAspect="1"/>
+                          </pic:cNvPicPr>
+                        </pic:nvPicPr>
+                        <pic:blipFill>
+                          <a:blip r:embed="rId85"/>
+                          <a:stretch>
+                            <a:fillRect/>
+                          </a:stretch>
+                        </pic:blipFill>
+                        <pic:spPr bwMode="auto">
+                          <a:xfrm>
+                            <a:off x="0" y="0"/>
+                            <a:ext cx="152400" cy="152400"/>
+                          </a:xfrm>
+                          <a:prstGeom prst="rect">
+                            <a:avLst/>
+                          </a:prstGeom>
+                          <a:noFill/>
+                          <a:ln w="9525">
+                            <a:noFill/>
+                            <a:headEnd/>
+                            <a:tailEnd/>
+                          </a:ln>
+                        </pic:spPr>
+                      </pic:pic>
+                    </a:graphicData>
+                  </a:graphic>
+                </wp:inline>
+              </w:drawing>
+            </w:r>
+            <w:r>
+              <w:t xml:space="preserve"> </w:t>
+            </w:r>
+            <w:r>
+              <w:t xml:space="preserve"> </w:t>
+            </w:r>
+            <w:r>
+              <w:t xml:space="preserve">Tip</w:t>
+            </w:r>
+          </w:p>
+        </w:tc>
+      </w:tr>
+      <w:tr>
+        <w:trPr>
+          <w:cantSplit/>
+        </w:trPr>
+        <w:tc>
+          <w:tcPr>
+            <w:tcMar>
+              <w:top w:w="108" w:type="dxa"/>
+              <w:bottom w:w="108" w:type="dxa"/>
+            </w:tcMar>
+          </w:tcPr>
+          <w:p>
+            <w:pPr>
+              <w:pStyle w:val="BodyText"/>
+            </w:pPr>
+            <w:pPr>
+              <w:spacing w:before="16"/>
+            </w:pPr>
+            <w:r>
+              <w:t xml:space="preserve">In some cases, you might want to find the probability that a random variable</w:t>
+            </w:r>
+            <w:r>
+              <w:t xml:space="preserve"> </w:t>
+            </w:r>
+            <m:oMath>
+              <m:r>
+                <m:t>X</m:t>
+              </m:r>
+            </m:oMath>
+            <w:r>
+              <w:t xml:space="preserve"> </w:t>
+            </w:r>
+            <w:r>
+              <w:t xml:space="preserve">will take on a value that is greater than or equal to a particular value</w:t>
+            </w:r>
+            <w:r>
+              <w:t xml:space="preserve"> </w:t>
+            </w:r>
+            <m:oMath>
+              <m:r>
+                <m:t>x</m:t>
+              </m:r>
+            </m:oMath>
+            <w:r>
+              <w:t xml:space="preserve">. In other words, you want to find</w:t>
+            </w:r>
+            <w:r>
+              <w:t xml:space="preserve"> </w:t>
+            </w:r>
+            <m:oMath>
+              <m:r>
+                <m:rPr>
+                  <m:sty m:val="p"/>
+                  <m:scr m:val="double-struck"/>
+                </m:rPr>
+                <m:t>P</m:t>
+              </m:r>
+              <m:d>
+                <m:dPr>
+                  <m:begChr m:val="("/>
+                  <m:sepChr m:val=""/>
+                  <m:endChr m:val=")"/>
+                  <m:grow/>
+                </m:dPr>
+                <m:e>
+                  <m:r>
+                    <m:t>X</m:t>
+                  </m:r>
+                  <m:r>
+                    <m:rPr>
+                      <m:sty m:val="p"/>
+                    </m:rPr>
+                    <m:t>≥</m:t>
+                  </m:r>
+                  <m:r>
+                    <m:t>x</m:t>
+                  </m:r>
+                </m:e>
+              </m:d>
+            </m:oMath>
+            <w:r>
+              <w:t xml:space="preserve">. Since 1 represents the total probability of all outcomes, you can subtract the CDF result from 1 to get the desired result.</w:t>
+            </w:r>
+          </w:p>
+          <w:p>
+            <w:pPr>
+              <w:pStyle w:val="BodyText"/>
+            </w:pPr>
+            <w:r>
+              <w:t xml:space="preserve">For continuous distributions, recall that</w:t>
+            </w:r>
+            <w:r>
+              <w:t xml:space="preserve"> </w:t>
+            </w:r>
+            <m:oMath>
+              <m:r>
+                <m:rPr>
+                  <m:sty m:val="p"/>
+                  <m:scr m:val="double-struck"/>
+                </m:rPr>
+                <m:t>P</m:t>
+              </m:r>
+              <m:d>
+                <m:dPr>
+                  <m:begChr m:val="("/>
+                  <m:sepChr m:val=""/>
+                  <m:endChr m:val=")"/>
+                  <m:grow/>
+                </m:dPr>
+                <m:e>
+                  <m:r>
+                    <m:t>X</m:t>
+                  </m:r>
+                  <m:r>
+                    <m:rPr>
+                      <m:sty m:val="p"/>
+                    </m:rPr>
+                    <m:t>=</m:t>
+                  </m:r>
+                  <m:r>
+                    <m:t>x</m:t>
+                  </m:r>
+                </m:e>
+              </m:d>
+              <m:r>
+                <m:rPr>
+                  <m:sty m:val="p"/>
+                </m:rPr>
+                <m:t>=</m:t>
+              </m:r>
+              <m:r>
+                <m:t>0</m:t>
+              </m:r>
+            </m:oMath>
+            <w:r>
+              <w:t xml:space="preserve">, so:</w:t>
+            </w:r>
+          </w:p>
+          <w:p>
+            <w:pPr>
+              <w:pStyle w:val="BodyText"/>
+            </w:pPr>
+            <m:oMathPara>
+              <m:oMathParaPr>
+                <m:jc m:val="center"/>
+              </m:oMathParaPr>
+              <m:oMath>
+                <m:r>
+                  <m:rPr>
+                    <m:sty m:val="p"/>
+                    <m:scr m:val="double-struck"/>
+                  </m:rPr>
+                  <m:t>P</m:t>
+                </m:r>
+                <m:d>
+                  <m:dPr>
+                    <m:begChr m:val="("/>
+                    <m:sepChr m:val=""/>
+                    <m:endChr m:val=")"/>
+                    <m:grow/>
+                  </m:dPr>
+                  <m:e>
+                    <m:r>
+                      <m:t>X</m:t>
+                    </m:r>
+                    <m:r>
+                      <m:rPr>
+                        <m:sty m:val="p"/>
+                      </m:rPr>
+                      <m:t>≥</m:t>
+                    </m:r>
+                    <m:r>
+                      <m:t>x</m:t>
+                    </m:r>
+                  </m:e>
+                </m:d>
+                <m:r>
+                  <m:rPr>
+                    <m:sty m:val="p"/>
+                  </m:rPr>
+                  <m:t>=</m:t>
+                </m:r>
+                <m:r>
+                  <m:t>1</m:t>
+                </m:r>
+                <m:r>
+                  <m:rPr>
+                    <m:sty m:val="p"/>
+                  </m:rPr>
+                  <m:t>−</m:t>
+                </m:r>
+                <m:r>
+                  <m:rPr>
+                    <m:sty m:val="p"/>
+                    <m:scr m:val="double-struck"/>
+                  </m:rPr>
+                  <m:t>P</m:t>
+                </m:r>
+                <m:d>
+                  <m:dPr>
+                    <m:begChr m:val="("/>
+                    <m:sepChr m:val=""/>
+                    <m:endChr m:val=")"/>
+                    <m:grow/>
+                  </m:dPr>
+                  <m:e>
+                    <m:r>
+                      <m:t>X</m:t>
+                    </m:r>
+                    <m:r>
+                      <m:rPr>
+                        <m:sty m:val="p"/>
+                      </m:rPr>
+                      <m:t>&lt;</m:t>
+                    </m:r>
+                    <m:r>
+                      <m:t>x</m:t>
+                    </m:r>
+                  </m:e>
+                </m:d>
+                <m:r>
+                  <m:rPr>
+                    <m:sty m:val="p"/>
+                  </m:rPr>
+                  <m:t>=</m:t>
+                </m:r>
+                <m:r>
+                  <m:t>1</m:t>
+                </m:r>
+                <m:r>
+                  <m:rPr>
+                    <m:sty m:val="p"/>
+                  </m:rPr>
+                  <m:t>−</m:t>
+                </m:r>
+                <m:r>
+                  <m:rPr>
+                    <m:sty m:val="p"/>
+                    <m:scr m:val="double-struck"/>
+                  </m:rPr>
+                  <m:t>P</m:t>
+                </m:r>
+                <m:d>
+                  <m:dPr>
+                    <m:begChr m:val="("/>
+                    <m:sepChr m:val=""/>
+                    <m:endChr m:val=")"/>
+                    <m:grow/>
+                  </m:dPr>
+                  <m:e>
+                    <m:r>
+                      <m:t>X</m:t>
+                    </m:r>
+                    <m:r>
+                      <m:rPr>
+                        <m:sty m:val="p"/>
+                      </m:rPr>
+                      <m:t>≤</m:t>
+                    </m:r>
+                    <m:r>
+                      <m:t>x</m:t>
+                    </m:r>
+                  </m:e>
+                </m:d>
+              </m:oMath>
+            </m:oMathPara>
+          </w:p>
+          <w:p>
+            <w:pPr>
+              <w:pStyle w:val="FirstParagraph"/>
+            </w:pPr>
+            <w:r>
+              <w:t xml:space="preserve">For discrete distributions</w:t>
+            </w:r>
+            <w:r>
+              <w:t xml:space="preserve"> </w:t>
+            </w:r>
+            <m:oMath>
+              <m:r>
+                <m:rPr>
+                  <m:sty m:val="p"/>
+                  <m:scr m:val="double-struck"/>
+                </m:rPr>
+                <m:t>P</m:t>
+              </m:r>
+              <m:d>
+                <m:dPr>
+                  <m:begChr m:val="("/>
+                  <m:sepChr m:val=""/>
+                  <m:endChr m:val=")"/>
+                  <m:grow/>
+                </m:dPr>
+                <m:e>
+                  <m:r>
+                    <m:t>X</m:t>
+                  </m:r>
+                  <m:r>
+                    <m:rPr>
+                      <m:sty m:val="p"/>
+                    </m:rPr>
+                    <m:t>≤</m:t>
+                  </m:r>
+                  <m:r>
+                    <m:t>x</m:t>
+                  </m:r>
+                </m:e>
+              </m:d>
+              <m:r>
+                <m:rPr>
+                  <m:sty m:val="p"/>
+                </m:rPr>
+                <m:t>−</m:t>
+              </m:r>
+              <m:r>
+                <m:rPr>
+                  <m:sty m:val="p"/>
+                  <m:scr m:val="double-struck"/>
+                </m:rPr>
+                <m:t>P</m:t>
+              </m:r>
+              <m:d>
+                <m:dPr>
+                  <m:begChr m:val="("/>
+                  <m:sepChr m:val=""/>
+                  <m:endChr m:val=")"/>
+                  <m:grow/>
+                </m:dPr>
+                <m:e>
+                  <m:r>
+                    <m:t>X</m:t>
+                  </m:r>
+                  <m:r>
+                    <m:rPr>
+                      <m:sty m:val="p"/>
+                    </m:rPr>
+                    <m:t>=</m:t>
+                  </m:r>
+                  <m:r>
+                    <m:t>x</m:t>
+                  </m:r>
+                </m:e>
+              </m:d>
+              <m:r>
+                <m:rPr>
+                  <m:sty m:val="p"/>
+                </m:rPr>
+                <m:t>=</m:t>
+              </m:r>
+              <m:r>
+                <m:rPr>
+                  <m:sty m:val="p"/>
+                  <m:scr m:val="double-struck"/>
+                </m:rPr>
+                <m:t>P</m:t>
+              </m:r>
+              <m:d>
+                <m:dPr>
+                  <m:begChr m:val="("/>
+                  <m:sepChr m:val=""/>
+                  <m:endChr m:val=")"/>
+                  <m:grow/>
+                </m:dPr>
+                <m:e>
+                  <m:r>
+                    <m:t>X</m:t>
+                  </m:r>
+                  <m:r>
+                    <m:rPr>
+                      <m:sty m:val="p"/>
+                    </m:rPr>
+                    <m:t>≤</m:t>
+                  </m:r>
+                  <m:r>
+                    <m:t>x</m:t>
+                  </m:r>
+                  <m:r>
+                    <m:rPr>
+                      <m:sty m:val="p"/>
+                    </m:rPr>
+                    <m:t>−</m:t>
+                  </m:r>
+                  <m:r>
+                    <m:t>1</m:t>
+                  </m:r>
+                </m:e>
+              </m:d>
+            </m:oMath>
+            <w:r>
+              <w:t xml:space="preserve">, so:</w:t>
+            </w:r>
+          </w:p>
+          <w:p>
+            <w:pPr>
+              <w:pStyle w:val="BodyText"/>
+            </w:pPr>
+            <w:pPr>
+              <w:spacing w:after="16"/>
+            </w:pPr>
+          </w:p>
+          <w:p>
+            <w:pPr>
+              <w:pStyle w:val="BodyText"/>
+            </w:pPr>
+            <m:oMathPara>
+              <m:oMathParaPr>
+                <m:jc m:val="center"/>
+              </m:oMathParaPr>
+              <m:oMath>
+                <m:r>
+                  <m:rPr>
+                    <m:sty m:val="p"/>
+                    <m:scr m:val="double-struck"/>
+                  </m:rPr>
+                  <m:t>P</m:t>
+                </m:r>
+                <m:d>
+                  <m:dPr>
+                    <m:begChr m:val="("/>
+                    <m:sepChr m:val=""/>
+                    <m:endChr m:val=")"/>
+                    <m:grow/>
+                  </m:dPr>
+                  <m:e>
+                    <m:r>
+                      <m:t>X</m:t>
+                    </m:r>
+                    <m:r>
+                      <m:rPr>
+                        <m:sty m:val="p"/>
+                      </m:rPr>
+                      <m:t>≥</m:t>
+                    </m:r>
+                    <m:r>
+                      <m:t>x</m:t>
+                    </m:r>
+                  </m:e>
+                </m:d>
+                <m:r>
+                  <m:rPr>
+                    <m:sty m:val="p"/>
+                  </m:rPr>
+                  <m:t>=</m:t>
+                </m:r>
+                <m:r>
+                  <m:t>1</m:t>
+                </m:r>
+                <m:r>
+                  <m:rPr>
+                    <m:sty m:val="p"/>
+                  </m:rPr>
+                  <m:t>−</m:t>
+                </m:r>
+                <m:r>
+                  <m:rPr>
+                    <m:sty m:val="p"/>
+                    <m:scr m:val="double-struck"/>
+                  </m:rPr>
+                  <m:t>P</m:t>
+                </m:r>
+                <m:d>
+                  <m:dPr>
+                    <m:begChr m:val="("/>
+                    <m:sepChr m:val=""/>
+                    <m:endChr m:val=")"/>
+                    <m:grow/>
+                  </m:dPr>
+                  <m:e>
+                    <m:r>
+                      <m:t>X</m:t>
+                    </m:r>
+                    <m:r>
+                      <m:rPr>
+                        <m:sty m:val="p"/>
+                      </m:rPr>
+                      <m:t>&lt;</m:t>
+                    </m:r>
+                    <m:r>
+                      <m:t>x</m:t>
+                    </m:r>
+                  </m:e>
+                </m:d>
+                <m:r>
+                  <m:rPr>
+                    <m:sty m:val="p"/>
+                  </m:rPr>
+                  <m:t>=</m:t>
+                </m:r>
+                <m:r>
+                  <m:t>1</m:t>
+                </m:r>
+                <m:r>
+                  <m:rPr>
+                    <m:sty m:val="p"/>
+                  </m:rPr>
+                  <m:t>−</m:t>
+                </m:r>
+                <m:d>
+                  <m:dPr>
+                    <m:begChr m:val="("/>
+                    <m:sepChr m:val=""/>
+                    <m:endChr m:val=")"/>
+                    <m:grow/>
+                  </m:dPr>
+                  <m:e>
+                    <m:r>
+                      <m:rPr>
+                        <m:sty m:val="p"/>
+                        <m:scr m:val="double-struck"/>
+                      </m:rPr>
+                      <m:t>P</m:t>
+                    </m:r>
+                    <m:d>
+                      <m:dPr>
+                        <m:begChr m:val="("/>
+                        <m:sepChr m:val=""/>
+                        <m:endChr m:val=")"/>
+                        <m:grow/>
+                      </m:dPr>
+                      <m:e>
+                        <m:r>
+                          <m:t>X</m:t>
+                        </m:r>
+                        <m:r>
+                          <m:rPr>
+                            <m:sty m:val="p"/>
+                          </m:rPr>
+                          <m:t>≤</m:t>
+                        </m:r>
+                        <m:r>
+                          <m:t>x</m:t>
+                        </m:r>
+                      </m:e>
+                    </m:d>
+                    <m:r>
+                      <m:rPr>
+                        <m:sty m:val="p"/>
+                      </m:rPr>
+                      <m:t>−</m:t>
+                    </m:r>
+                    <m:r>
+                      <m:rPr>
+                        <m:sty m:val="p"/>
+                        <m:scr m:val="double-struck"/>
+                      </m:rPr>
+                      <m:t>P</m:t>
+                    </m:r>
+                    <m:d>
+                      <m:dPr>
+                        <m:begChr m:val="("/>
+                        <m:sepChr m:val=""/>
+                        <m:endChr m:val=")"/>
+                        <m:grow/>
+                      </m:dPr>
+                      <m:e>
+                        <m:r>
+                          <m:t>X</m:t>
+                        </m:r>
+                        <m:r>
+                          <m:rPr>
+                            <m:sty m:val="p"/>
+                          </m:rPr>
+                          <m:t>=</m:t>
+                        </m:r>
+                        <m:r>
+                          <m:t>x</m:t>
+                        </m:r>
+                      </m:e>
+                    </m:d>
+                  </m:e>
+                </m:d>
+                <m:r>
+                  <m:rPr>
+                    <m:sty m:val="p"/>
+                  </m:rPr>
+                  <m:t>=</m:t>
+                </m:r>
+                <m:r>
+                  <m:t>1</m:t>
+                </m:r>
+                <m:r>
+                  <m:rPr>
+                    <m:sty m:val="p"/>
+                  </m:rPr>
+                  <m:t>−</m:t>
+                </m:r>
+                <m:r>
+                  <m:rPr>
+                    <m:sty m:val="p"/>
+                    <m:scr m:val="double-struck"/>
+                  </m:rPr>
+                  <m:t>P</m:t>
+                </m:r>
+                <m:d>
+                  <m:dPr>
+                    <m:begChr m:val="("/>
+                    <m:sepChr m:val=""/>
+                    <m:endChr m:val=")"/>
+                    <m:grow/>
+                  </m:dPr>
+                  <m:e>
+                    <m:r>
+                      <m:t>X</m:t>
+                    </m:r>
+                    <m:r>
+                      <m:rPr>
+                        <m:sty m:val="p"/>
+                      </m:rPr>
+                      <m:t>≤</m:t>
+                    </m:r>
+                    <m:r>
+                      <m:t>x</m:t>
+                    </m:r>
+                    <m:r>
+                      <m:rPr>
+                        <m:sty m:val="p"/>
+                      </m:rPr>
+                      <m:t>−</m:t>
+                    </m:r>
+                    <m:r>
+                      <m:t>1</m:t>
+                    </m:r>
+                  </m:e>
+                </m:d>
+              </m:oMath>
+            </m:oMathPara>
+          </w:p>
+          <w:p/>
+        </w:tc>
+      </w:tr>
+    </w:tbl>
+    <w:p>
+      <w:pPr>
+        <w:pStyle w:val="FirstParagraph"/>
+      </w:pPr>
+      <w:r>
         <w:t xml:space="preserve">For more information on PMFs, PDFs, and CDFs, please read</w:t>
       </w:r>
       <w:r>
         <w:t xml:space="preserve"> </w:t>
       </w:r>
-      <w:hyperlink r:id="rId92">
+      <w:hyperlink r:id="rId108">
         <w:r>
           <w:rPr>
             <w:rStyle w:val="Hyperlink"/>
@@ -9152,10 +12233,17 @@
         </w:r>
       </w:hyperlink>
     </w:p>
-    <w:bookmarkEnd w:id="93"/>
-    <w:bookmarkEnd w:id="94"/>
-    <w:bookmarkEnd w:id="95"/>
-    <w:bookmarkStart w:id="96" w:name="quick-check-problems"/>
+    <w:p>
+      <w:pPr>
+        <w:pStyle w:val="BodyText"/>
+      </w:pPr>
+      <w:r>
+        <w:t xml:space="preserve">(MIGHT BE NICE TO INTEGRATE INTERACTIVE FIGURES IN THIS SECTION)</w:t>
+      </w:r>
+    </w:p>
+    <w:bookmarkEnd w:id="109"/>
+    <w:bookmarkEnd w:id="110"/>
+    <w:bookmarkStart w:id="111" w:name="quick-check-problems"/>
     <w:p>
       <w:pPr>
         <w:pStyle w:val="Heading1"/>
@@ -9168,33 +12256,170 @@
       <w:pPr>
         <w:numPr>
           <w:ilvl w:val="0"/>
-          <w:numId w:val="1009"/>
+          <w:numId w:val="1012"/>
         </w:numPr>
       </w:pPr>
       <w:r>
-        <w:t xml:space="preserve">Today, it can either rain or not rain. Suppose that the probability of it raining is 0.7. What is the probability of it not raining? (Provide your answer in decimal format.)</w:t>
-      </w:r>
+        <w:t xml:space="preserve">What is the median of this data set?</w:t>
+      </w:r>
+      <w:r>
+        <w:t xml:space="preserve"> </w:t>
+      </w:r>
+      <m:oMath>
+        <m:r>
+          <m:rPr>
+            <m:sty m:val="p"/>
+          </m:rPr>
+          <m:t>{</m:t>
+        </m:r>
+        <m:r>
+          <m:t>3</m:t>
+        </m:r>
+        <m:r>
+          <m:rPr>
+            <m:sty m:val="p"/>
+          </m:rPr>
+          <m:t>,</m:t>
+        </m:r>
+        <m:r>
+          <m:t>1</m:t>
+        </m:r>
+        <m:r>
+          <m:rPr>
+            <m:sty m:val="p"/>
+          </m:rPr>
+          <m:t>,</m:t>
+        </m:r>
+        <m:r>
+          <m:t>2</m:t>
+        </m:r>
+        <m:r>
+          <m:rPr>
+            <m:sty m:val="p"/>
+          </m:rPr>
+          <m:t>,</m:t>
+        </m:r>
+        <m:r>
+          <m:t>4</m:t>
+        </m:r>
+        <m:r>
+          <m:rPr>
+            <m:sty m:val="p"/>
+          </m:rPr>
+          <m:t>,</m:t>
+        </m:r>
+        <m:r>
+          <m:t>4</m:t>
+        </m:r>
+        <m:r>
+          <m:rPr>
+            <m:sty m:val="p"/>
+          </m:rPr>
+          <m:t>}</m:t>
+        </m:r>
+      </m:oMath>
     </w:p>
     <w:p>
       <w:pPr>
         <w:numPr>
           <w:ilvl w:val="0"/>
-          <w:numId w:val="1009"/>
+          <w:numId w:val="1012"/>
         </w:numPr>
       </w:pPr>
       <w:r>
-        <w:t xml:space="preserve">You roll a six-sided die three times. What is the probability of getting a 6 three times? (Provide your answer as the simplest fraction.)</w:t>
+        <w:t xml:space="preserve">What is the range of this data set?</w:t>
+      </w:r>
+      <w:r>
+        <w:t xml:space="preserve"> </w:t>
+      </w:r>
+      <m:oMath>
+        <m:r>
+          <m:rPr>
+            <m:sty m:val="p"/>
+          </m:rPr>
+          <m:t>{</m:t>
+        </m:r>
+        <m:r>
+          <m:t>16</m:t>
+        </m:r>
+        <m:r>
+          <m:rPr>
+            <m:sty m:val="p"/>
+          </m:rPr>
+          <m:t>,</m:t>
+        </m:r>
+        <m:r>
+          <m:t>7</m:t>
+        </m:r>
+        <m:r>
+          <m:rPr>
+            <m:sty m:val="p"/>
+          </m:rPr>
+          <m:t>,</m:t>
+        </m:r>
+        <m:r>
+          <m:t>900</m:t>
+        </m:r>
+        <m:r>
+          <m:rPr>
+            <m:sty m:val="p"/>
+          </m:rPr>
+          <m:t>,</m:t>
+        </m:r>
+        <m:r>
+          <m:t>4</m:t>
+        </m:r>
+        <m:r>
+          <m:rPr>
+            <m:sty m:val="p"/>
+          </m:rPr>
+          <m:t>,</m:t>
+        </m:r>
+        <m:r>
+          <m:t>3</m:t>
+        </m:r>
+        <m:r>
+          <m:rPr>
+            <m:sty m:val="p"/>
+          </m:rPr>
+          <m:t>}</m:t>
+        </m:r>
+      </m:oMath>
+      <w:r>
+        <w:t xml:space="preserve">.</w:t>
       </w:r>
     </w:p>
     <w:p>
       <w:pPr>
         <w:numPr>
           <w:ilvl w:val="0"/>
-          <w:numId w:val="1009"/>
+          <w:numId w:val="1012"/>
         </w:numPr>
       </w:pPr>
       <w:r>
-        <w:t xml:space="preserve">A researcher flips a coin 10 times, and it lands on heads 7 times. Therefore, the researcher concludes that</w:t>
+        <w:t xml:space="preserve">A student wants to visualize their budget, seeing how the percentage of each spending category compares to the whole budget. What type of data visualization would suit this best?</w:t>
+      </w:r>
+    </w:p>
+    <w:p>
+      <w:pPr>
+        <w:numPr>
+          <w:ilvl w:val="0"/>
+          <w:numId w:val="1012"/>
+        </w:numPr>
+      </w:pPr>
+      <w:r>
+        <w:t xml:space="preserve">You are given three statements below. Decide whether they are true or false.</w:t>
+      </w:r>
+    </w:p>
+    <w:p>
+      <w:pPr>
+        <w:numPr>
+          <w:ilvl w:val="0"/>
+          <w:numId w:val="1013"/>
+        </w:numPr>
+      </w:pPr>
+      <w:r>
+        <w:t xml:space="preserve">For discrete distributions,</w:t>
       </w:r>
       <w:r>
         <w:t xml:space="preserve"> </w:t>
@@ -9216,105 +12441,105 @@
           </m:dPr>
           <m:e>
             <m:r>
+              <m:t>X</m:t>
+            </m:r>
+            <m:r>
               <m:rPr>
-                <m:nor/>
                 <m:sty m:val="p"/>
-                <m:scr m:val="sans-serif"/>
               </m:rPr>
-              <m:t>heads</m:t>
+              <m:t>≥</m:t>
+            </m:r>
+            <m:r>
+              <m:t>x</m:t>
+            </m:r>
+          </m:e>
+        </m:d>
+        <m:r>
+          <m:rPr>
+            <m:sty m:val="p"/>
+          </m:rPr>
+          <m:t>=</m:t>
+        </m:r>
+        <m:r>
+          <m:t>1</m:t>
+        </m:r>
+        <m:r>
+          <m:rPr>
+            <m:sty m:val="p"/>
+          </m:rPr>
+          <m:t>−</m:t>
+        </m:r>
+        <m:r>
+          <m:rPr>
+            <m:sty m:val="p"/>
+            <m:scr m:val="double-struck"/>
+          </m:rPr>
+          <m:t>P</m:t>
+        </m:r>
+        <m:d>
+          <m:dPr>
+            <m:begChr m:val="("/>
+            <m:sepChr m:val=""/>
+            <m:endChr m:val=")"/>
+            <m:grow/>
+          </m:dPr>
+          <m:e>
+            <m:r>
+              <m:t>X</m:t>
+            </m:r>
+            <m:r>
+              <m:rPr>
+                <m:sty m:val="p"/>
+              </m:rPr>
+              <m:t>≤</m:t>
+            </m:r>
+            <m:r>
+              <m:t>x</m:t>
             </m:r>
           </m:e>
         </m:d>
       </m:oMath>
       <w:r>
-        <w:t xml:space="preserve"> </w:t>
-      </w:r>
-      <w:r>
-        <w:t xml:space="preserve">is</w:t>
-      </w:r>
-      <w:r>
-        <w:t xml:space="preserve"> </w:t>
-      </w:r>
-      <m:oMath>
-        <m:f>
-          <m:fPr>
-            <m:type m:val="bar"/>
-          </m:fPr>
-          <m:num>
-            <m:r>
-              <m:t>7</m:t>
-            </m:r>
-          </m:num>
-          <m:den>
-            <m:r>
-              <m:t>10</m:t>
-            </m:r>
-          </m:den>
-        </m:f>
-      </m:oMath>
-      <w:r>
-        <w:t xml:space="preserve">. What type of probability is this?</w:t>
+        <w:t xml:space="preserve">.</w:t>
       </w:r>
     </w:p>
     <w:p>
       <w:pPr>
         <w:numPr>
           <w:ilvl w:val="0"/>
-          <w:numId w:val="1009"/>
+          <w:numId w:val="1013"/>
         </w:numPr>
       </w:pPr>
       <w:r>
-        <w:t xml:space="preserve">You are given three statements below. Decide whether they are true or false.</w:t>
+        <w:t xml:space="preserve">The smaller the sample size, the likelier it will be that the regression model is accurate.</w:t>
       </w:r>
     </w:p>
     <w:p>
       <w:pPr>
         <w:numPr>
           <w:ilvl w:val="0"/>
-          <w:numId w:val="1010"/>
+          <w:numId w:val="1013"/>
         </w:numPr>
       </w:pPr>
       <w:r>
-        <w:t xml:space="preserve">The sum of the probabilities of complementary events is 1.</w:t>
+        <w:t xml:space="preserve">A significant difference between the mean and median can indicate the presence of an outlier.</w:t>
+      </w:r>
+    </w:p>
+    <w:bookmarkEnd w:id="111"/>
+    <w:bookmarkStart w:id="115" w:name="further-reading"/>
+    <w:p>
+      <w:pPr>
+        <w:pStyle w:val="Heading1"/>
+      </w:pPr>
+      <w:r>
+        <w:t xml:space="preserve">Further reading</w:t>
       </w:r>
     </w:p>
     <w:p>
       <w:pPr>
-        <w:numPr>
-          <w:ilvl w:val="0"/>
-          <w:numId w:val="1010"/>
-        </w:numPr>
-      </w:pPr>
-      <w:r>
-        <w:t xml:space="preserve">Only tables can be used to represent the sample space of two events.</w:t>
-      </w:r>
-    </w:p>
-    <w:p>
-      <w:pPr>
-        <w:numPr>
-          <w:ilvl w:val="0"/>
-          <w:numId w:val="1010"/>
-        </w:numPr>
-      </w:pPr>
-      <w:r>
-        <w:t xml:space="preserve">Tree diagrams can be used to represent both dependent and independent events.</w:t>
-      </w:r>
-    </w:p>
-    <w:bookmarkEnd w:id="96"/>
-    <w:bookmarkStart w:id="100" w:name="further-reading"/>
-    <w:p>
-      <w:pPr>
-        <w:pStyle w:val="Heading1"/>
-      </w:pPr>
-      <w:r>
-        <w:t xml:space="preserve">Further reading</w:t>
-      </w:r>
-    </w:p>
-    <w:p>
-      <w:pPr>
         <w:pStyle w:val="FirstParagraph"/>
       </w:pPr>
-      <w:hyperlink r:id="rId97">
+      <w:hyperlink r:id="rId112">
         <w:r>
           <w:rPr>
             <w:rStyle w:val="Hyperlink"/>
@@ -9323,7 +12548,7 @@
         </w:r>
       </w:hyperlink>
     </w:p>
-    <w:bookmarkStart w:id="99" w:name="version-history"/>
+    <w:bookmarkStart w:id="114" w:name="version-history"/>
     <w:p>
       <w:pPr>
         <w:pStyle w:val="Heading2"/>
@@ -9337,14 +12562,14 @@
         <w:pStyle w:val="FirstParagraph"/>
       </w:pPr>
       <w:r>
-        <w:t xml:space="preserve">v1.0: initial version created 4/25 by Michelle Arnetta as part of a University of St Andrews VIP project.</w:t>
+        <w:t xml:space="preserve">v1.0: initial version created 9/25 by Michelle Arnetta as part of a University of St Andrews VIP project.</w:t>
       </w:r>
     </w:p>
     <w:p>
       <w:pPr>
         <w:pStyle w:val="BodyText"/>
       </w:pPr>
-      <w:hyperlink r:id="rId98">
+      <w:hyperlink r:id="rId113">
         <w:r>
           <w:rPr>
             <w:rStyle w:val="Hyperlink"/>
@@ -9356,11 +12581,11 @@
         <w:t xml:space="preserve"> </w:t>
       </w:r>
       <w:r>
-        <w:t xml:space="preserve">::::::::::::</w:t>
+        <w:t xml:space="preserve">:::::::::::: :::::::</w:t>
       </w:r>
     </w:p>
-    <w:bookmarkEnd w:id="99"/>
-    <w:bookmarkEnd w:id="100"/>
+    <w:bookmarkEnd w:id="114"/>
+    <w:bookmarkEnd w:id="115"/>
     <w:sectPr>
       <w:pgSz w:h="15840" w:w="12240"/>
       <w:pgMar w:bottom="1440" w:footer="720" w:gutter="0" w:header="720" w:left="1440" w:right="1440" w:top="1440"/>
@@ -10367,6 +13592,15 @@
     <w:abstractNumId w:val="991"/>
   </w:num>
   <w:num w:numId="1009">
+    <w:abstractNumId w:val="991"/>
+  </w:num>
+  <w:num w:numId="1010">
+    <w:abstractNumId w:val="991"/>
+  </w:num>
+  <w:num w:numId="1011">
+    <w:abstractNumId w:val="991"/>
+  </w:num>
+  <w:num w:numId="1012">
     <w:abstractNumId w:val="99411"/>
     <w:lvlOverride w:ilvl="0">
       <w:startOverride w:val="1"/>
@@ -10396,7 +13630,7 @@
       <w:startOverride w:val="1"/>
     </w:lvlOverride>
   </w:num>
-  <w:num w:numId="1010">
+  <w:num w:numId="1013">
     <w:abstractNumId w:val="99731"/>
     <w:lvlOverride w:ilvl="0">
       <w:startOverride w:val="1"/>

</xml_diff>